<commit_message>
add a manuscript paper
</commit_message>
<xml_diff>
--- a/myprint/manuscript-草稿中的草稿-江家文.docx
+++ b/myprint/manuscript-草稿中的草稿-江家文.docx
@@ -32,6 +32,7 @@
           <w:b/>
         </w:rPr>
       </w:pPr>
+      <w:proofErr w:type="spellStart"/>
       <w:r>
         <w:rPr>
           <w:rFonts w:ascii="Times New Roman" w:eastAsia="Songti SC" w:hAnsi="Times New Roman"/>
@@ -39,6 +40,7 @@
         </w:rPr>
         <w:t>Abstrat</w:t>
       </w:r>
+      <w:proofErr w:type="spellEnd"/>
     </w:p>
     <w:p>
       <w:pPr>
@@ -187,6 +189,7 @@
         </w:rPr>
         <w:t>研发了一种针对新型冠状病毒的人工智能诊断方法。此方法结合了患者的影像表现数据和检验数据，影像数据使用卷积神经网络对其进行分类，检验数据则使用</w:t>
       </w:r>
+      <w:proofErr w:type="spellStart"/>
       <w:r>
         <w:rPr>
           <w:rFonts w:ascii="Times New Roman" w:eastAsia="Songti SC" w:hAnsi="Times New Roman" w:cs="Times New Roman"/>
@@ -199,6 +202,7 @@
         </w:rPr>
         <w:t>oost</w:t>
       </w:r>
+      <w:proofErr w:type="spellEnd"/>
       <w:r>
         <w:rPr>
           <w:rFonts w:ascii="Songti SC" w:eastAsia="Songti SC" w:hAnsi="Songti SC" w:hint="eastAsia"/>
@@ -2103,6 +2107,7 @@
         </w:rPr>
         <w:t>基于本团队能够拿到的实验室数据不是很多，本团队采用今年来在小数据大数据上都表现很好的工具</w:t>
       </w:r>
+      <w:proofErr w:type="spellStart"/>
       <w:r>
         <w:rPr>
           <w:rFonts w:ascii="Times New Roman" w:eastAsia="Songti SC" w:hAnsi="Times New Roman" w:cs="Times New Roman"/>
@@ -2115,6 +2120,7 @@
         </w:rPr>
         <w:t>oost</w:t>
       </w:r>
+      <w:proofErr w:type="spellEnd"/>
       <w:r>
         <w:rPr>
           <w:rFonts w:ascii="Songti SC" w:eastAsia="Songti SC" w:hAnsi="Songti SC" w:hint="eastAsia"/>
@@ -2195,6 +2201,7 @@
         </w:rPr>
         <w:t>病毒肺炎的分类模型。</w:t>
       </w:r>
+      <w:proofErr w:type="spellStart"/>
       <w:r>
         <w:rPr>
           <w:rFonts w:ascii="Songti SC" w:eastAsia="Songti SC" w:hAnsi="Songti SC" w:cs="Times New Roman"/>
@@ -2207,6 +2214,7 @@
         </w:rPr>
         <w:t>oost</w:t>
       </w:r>
+      <w:proofErr w:type="spellEnd"/>
       <w:r>
         <w:rPr>
           <w:rFonts w:ascii="Songti SC" w:eastAsia="Songti SC" w:hAnsi="Songti SC" w:hint="eastAsia"/>
@@ -2247,6 +2255,7 @@
         </w:rPr>
         <w:t>方法。</w:t>
       </w:r>
+      <w:proofErr w:type="spellStart"/>
       <w:r>
         <w:rPr>
           <w:rFonts w:ascii="Songti SC" w:eastAsia="Songti SC" w:hAnsi="Songti SC" w:cs="Times New Roman"/>
@@ -2255,6 +2264,7 @@
         </w:rPr>
         <w:t>XGboost</w:t>
       </w:r>
+      <w:proofErr w:type="spellEnd"/>
       <w:r>
         <w:rPr>
           <w:rFonts w:ascii="Songti SC" w:eastAsia="Songti SC" w:hAnsi="Songti SC" w:hint="eastAsia"/>
@@ -2301,14 +2311,32 @@
           <w:color w:val="24292E"/>
           <w:shd w:val="clear" w:color="auto" w:fill="FFFFFF"/>
         </w:rPr>
-        <w:t>同时XGBoost的线形器能够使用L</w:t>
-      </w:r>
-      <w:r>
-        <w:rPr>
-          <w:rFonts w:ascii="Songti SC" w:eastAsia="Songti SC" w:hAnsi="Songti SC"/>
+        <w:t>同时</w:t>
+      </w:r>
+      <w:proofErr w:type="spellStart"/>
+      <w:r>
+        <w:rPr>
+          <w:rFonts w:ascii="Songti SC" w:eastAsia="Songti SC" w:hAnsi="Songti SC" w:hint="eastAsia"/>
           <w:color w:val="24292E"/>
           <w:shd w:val="clear" w:color="auto" w:fill="FFFFFF"/>
         </w:rPr>
+        <w:t>XGBoost</w:t>
+      </w:r>
+      <w:proofErr w:type="spellEnd"/>
+      <w:r>
+        <w:rPr>
+          <w:rFonts w:ascii="Songti SC" w:eastAsia="Songti SC" w:hAnsi="Songti SC" w:hint="eastAsia"/>
+          <w:color w:val="24292E"/>
+          <w:shd w:val="clear" w:color="auto" w:fill="FFFFFF"/>
+        </w:rPr>
+        <w:t>的线形器能够使用L</w:t>
+      </w:r>
+      <w:r>
+        <w:rPr>
+          <w:rFonts w:ascii="Songti SC" w:eastAsia="Songti SC" w:hAnsi="Songti SC"/>
+          <w:color w:val="24292E"/>
+          <w:shd w:val="clear" w:color="auto" w:fill="FFFFFF"/>
+        </w:rPr>
         <w:t>1</w:t>
       </w:r>
       <w:r>
@@ -2341,14 +2369,32 @@
           <w:color w:val="24292E"/>
           <w:shd w:val="clear" w:color="auto" w:fill="FFFFFF"/>
         </w:rPr>
-        <w:t>，而且XGBoost能很好的处理稀疏数据</w:t>
-      </w:r>
+        <w:t>，而且</w:t>
+      </w:r>
+      <w:proofErr w:type="spellStart"/>
       <w:r>
         <w:rPr>
           <w:rFonts w:ascii="Songti SC" w:eastAsia="Songti SC" w:hAnsi="Songti SC" w:hint="eastAsia"/>
           <w:color w:val="24292E"/>
           <w:shd w:val="clear" w:color="auto" w:fill="FFFFFF"/>
         </w:rPr>
+        <w:t>XGBoost</w:t>
+      </w:r>
+      <w:proofErr w:type="spellEnd"/>
+      <w:r>
+        <w:rPr>
+          <w:rFonts w:ascii="Songti SC" w:eastAsia="Songti SC" w:hAnsi="Songti SC" w:hint="eastAsia"/>
+          <w:color w:val="24292E"/>
+          <w:shd w:val="clear" w:color="auto" w:fill="FFFFFF"/>
+        </w:rPr>
+        <w:t>能很好的处理稀疏数据</w:t>
+      </w:r>
+      <w:r>
+        <w:rPr>
+          <w:rFonts w:ascii="Songti SC" w:eastAsia="Songti SC" w:hAnsi="Songti SC" w:hint="eastAsia"/>
+          <w:color w:val="24292E"/>
+          <w:shd w:val="clear" w:color="auto" w:fill="FFFFFF"/>
+        </w:rPr>
         <w:t>。</w:t>
       </w:r>
       <w:r>
@@ -2381,8 +2427,18 @@
           <w:color w:val="24292E"/>
           <w:shd w:val="clear" w:color="auto" w:fill="FFFFFF"/>
         </w:rPr>
-        <w:t>此本团队使用XGBoost</w:t>
-      </w:r>
+        <w:t>此本团队使用</w:t>
+      </w:r>
+      <w:proofErr w:type="spellStart"/>
+      <w:r>
+        <w:rPr>
+          <w:rFonts w:ascii="Songti SC" w:eastAsia="Songti SC" w:hAnsi="Songti SC" w:hint="eastAsia"/>
+          <w:color w:val="24292E"/>
+          <w:shd w:val="clear" w:color="auto" w:fill="FFFFFF"/>
+        </w:rPr>
+        <w:t>XGBoost</w:t>
+      </w:r>
+      <w:proofErr w:type="spellEnd"/>
       <w:r>
         <w:rPr>
           <w:rFonts w:ascii="Songti SC" w:eastAsia="Songti SC" w:hAnsi="Songti SC" w:hint="eastAsia"/>
@@ -2428,7 +2484,21 @@
         <w:rPr>
           <w:rFonts w:ascii="Songti SC" w:eastAsia="Songti SC" w:hAnsi="Songti SC" w:hint="eastAsia"/>
         </w:rPr>
-        <w:t>我们将依数据介绍，XGboost方法使用，实验结果，软件生成这4个部分来介绍我们的方法。</w:t>
+        <w:t>我们将依数据介绍，</w:t>
+      </w:r>
+      <w:proofErr w:type="spellStart"/>
+      <w:r>
+        <w:rPr>
+          <w:rFonts w:ascii="Songti SC" w:eastAsia="Songti SC" w:hAnsi="Songti SC" w:hint="eastAsia"/>
+        </w:rPr>
+        <w:t>XGboost</w:t>
+      </w:r>
+      <w:proofErr w:type="spellEnd"/>
+      <w:r>
+        <w:rPr>
+          <w:rFonts w:ascii="Songti SC" w:eastAsia="Songti SC" w:hAnsi="Songti SC" w:hint="eastAsia"/>
+        </w:rPr>
+        <w:t>方法使用，实验结果，软件生成这4个部分来介绍我们的方法。</w:t>
       </w:r>
     </w:p>
     <w:p>
@@ -3899,7 +3969,21 @@
         <w:rPr>
           <w:rFonts w:ascii="Songti SC" w:eastAsia="Songti SC" w:hAnsi="Songti SC" w:hint="eastAsia"/>
         </w:rPr>
-        <w:t>一种现在被广泛使用的分类工具XGBoost来</w:t>
+        <w:t>一种现在被广泛使用的分类工具</w:t>
+      </w:r>
+      <w:proofErr w:type="spellStart"/>
+      <w:r>
+        <w:rPr>
+          <w:rFonts w:ascii="Songti SC" w:eastAsia="Songti SC" w:hAnsi="Songti SC" w:hint="eastAsia"/>
+        </w:rPr>
+        <w:t>XGBoost</w:t>
+      </w:r>
+      <w:proofErr w:type="spellEnd"/>
+      <w:r>
+        <w:rPr>
+          <w:rFonts w:ascii="Songti SC" w:eastAsia="Songti SC" w:hAnsi="Songti SC" w:hint="eastAsia"/>
+        </w:rPr>
+        <w:t>来</w:t>
       </w:r>
       <w:r>
         <w:rPr>
@@ -3907,11 +3991,19 @@
         </w:rPr>
         <w:t>作为分类器。</w:t>
       </w:r>
-      <w:r>
-        <w:rPr>
-          <w:rFonts w:ascii="Songti SC" w:eastAsia="Songti SC" w:hAnsi="Songti SC" w:hint="eastAsia"/>
-        </w:rPr>
-        <w:t>XGBoost是一个</w:t>
+      <w:proofErr w:type="spellStart"/>
+      <w:r>
+        <w:rPr>
+          <w:rFonts w:ascii="Songti SC" w:eastAsia="Songti SC" w:hAnsi="Songti SC" w:hint="eastAsia"/>
+        </w:rPr>
+        <w:t>XGBoost</w:t>
+      </w:r>
+      <w:proofErr w:type="spellEnd"/>
+      <w:r>
+        <w:rPr>
+          <w:rFonts w:ascii="Songti SC" w:eastAsia="Songti SC" w:hAnsi="Songti SC" w:hint="eastAsia"/>
+        </w:rPr>
+        <w:t>是一个</w:t>
       </w:r>
       <w:r>
         <w:rPr>
@@ -3923,7 +4015,21 @@
         <w:rPr>
           <w:rFonts w:ascii="Songti SC" w:eastAsia="Songti SC" w:hAnsi="Songti SC" w:hint="eastAsia"/>
         </w:rPr>
-        <w:t>特别的是，XGboost的基本部分是决策树CART或者说回归树，然后使用Boosting方法</w:t>
+        <w:t>特别的是，</w:t>
+      </w:r>
+      <w:proofErr w:type="spellStart"/>
+      <w:r>
+        <w:rPr>
+          <w:rFonts w:ascii="Songti SC" w:eastAsia="Songti SC" w:hAnsi="Songti SC" w:hint="eastAsia"/>
+        </w:rPr>
+        <w:t>XGboost</w:t>
+      </w:r>
+      <w:proofErr w:type="spellEnd"/>
+      <w:r>
+        <w:rPr>
+          <w:rFonts w:ascii="Songti SC" w:eastAsia="Songti SC" w:hAnsi="Songti SC" w:hint="eastAsia"/>
+        </w:rPr>
+        <w:t>的基本部分是决策树CART或者说回归树，然后使用Boosting方法</w:t>
       </w:r>
       <w:r>
         <w:rPr>
@@ -4418,7 +4524,6 @@
         </w:rPr>
         <w:t>这三个方式都会有效防止过拟合</w:t>
       </w:r>
-      <w:bookmarkStart w:id="0" w:name="_GoBack"/>
       <w:r>
         <w:rPr>
           <w:rFonts w:ascii="Songti SC" w:eastAsia="Songti SC" w:hAnsi="Songti SC"/>
@@ -4481,7 +4586,6 @@
         </w:rPr>
         <w:fldChar w:fldCharType="end"/>
       </w:r>
-      <w:bookmarkEnd w:id="0"/>
       <w:r>
         <w:rPr>
           <w:rFonts w:ascii="Songti SC" w:eastAsia="Songti SC" w:hAnsi="Songti SC" w:hint="eastAsia"/>
@@ -4498,11 +4602,19 @@
           <w:rFonts w:ascii="Songti SC" w:eastAsia="Songti SC" w:hAnsi="Songti SC" w:cs="Times New Roman"/>
         </w:rPr>
       </w:pPr>
-      <w:r>
-        <w:rPr>
-          <w:rFonts w:ascii="Songti SC" w:eastAsia="Songti SC" w:hAnsi="Songti SC" w:hint="eastAsia"/>
-        </w:rPr>
-        <w:t>XGBoost针对缺失值使用</w:t>
+      <w:proofErr w:type="spellStart"/>
+      <w:r>
+        <w:rPr>
+          <w:rFonts w:ascii="Songti SC" w:eastAsia="Songti SC" w:hAnsi="Songti SC" w:hint="eastAsia"/>
+        </w:rPr>
+        <w:t>XGBoost</w:t>
+      </w:r>
+      <w:proofErr w:type="spellEnd"/>
+      <w:r>
+        <w:rPr>
+          <w:rFonts w:ascii="Songti SC" w:eastAsia="Songti SC" w:hAnsi="Songti SC" w:hint="eastAsia"/>
+        </w:rPr>
+        <w:t>针对缺失值使用</w:t>
       </w:r>
       <w:r>
         <w:rPr>
@@ -4634,7 +4746,21 @@
         <w:rPr>
           <w:rFonts w:ascii="Songti SC" w:eastAsia="Songti SC" w:hAnsi="Songti SC" w:hint="eastAsia"/>
         </w:rPr>
-        <w:t>因此，XGBoost的多项防止过拟合以及处理缺失值的方式非常有利于本团队的数据集。</w:t>
+        <w:t>因此，</w:t>
+      </w:r>
+      <w:proofErr w:type="spellStart"/>
+      <w:r>
+        <w:rPr>
+          <w:rFonts w:ascii="Songti SC" w:eastAsia="Songti SC" w:hAnsi="Songti SC" w:hint="eastAsia"/>
+        </w:rPr>
+        <w:t>XGBoost</w:t>
+      </w:r>
+      <w:proofErr w:type="spellEnd"/>
+      <w:r>
+        <w:rPr>
+          <w:rFonts w:ascii="Songti SC" w:eastAsia="Songti SC" w:hAnsi="Songti SC" w:hint="eastAsia"/>
+        </w:rPr>
+        <w:t>的多项防止过拟合以及处理缺失值的方式非常有利于本团队的数据集。</w:t>
       </w:r>
     </w:p>
     <w:p>
@@ -4718,7 +4844,21 @@
         <w:rPr>
           <w:rFonts w:ascii="Songti SC" w:eastAsia="Songti SC" w:hAnsi="Songti SC" w:hint="eastAsia"/>
         </w:rPr>
-        <w:t>通过数据特征，XGBoost的参数拟使用树的个数，学习率，列采样</w:t>
+        <w:t>通过数据特征，</w:t>
+      </w:r>
+      <w:proofErr w:type="spellStart"/>
+      <w:r>
+        <w:rPr>
+          <w:rFonts w:ascii="Songti SC" w:eastAsia="Songti SC" w:hAnsi="Songti SC" w:hint="eastAsia"/>
+        </w:rPr>
+        <w:t>XGBoost</w:t>
+      </w:r>
+      <w:proofErr w:type="spellEnd"/>
+      <w:r>
+        <w:rPr>
+          <w:rFonts w:ascii="Songti SC" w:eastAsia="Songti SC" w:hAnsi="Songti SC" w:hint="eastAsia"/>
+        </w:rPr>
+        <w:t>的参数拟使用树的个数，学习率，列采样</w:t>
       </w:r>
       <w:r>
         <w:rPr>
@@ -4788,7 +4928,21 @@
         <w:rPr>
           <w:rFonts w:ascii="Songti SC" w:eastAsia="Songti SC" w:hAnsi="Songti SC" w:hint="eastAsia"/>
         </w:rPr>
-        <w:t>实验结果balabala。。。</w:t>
+        <w:t>实验结果</w:t>
+      </w:r>
+      <w:proofErr w:type="spellStart"/>
+      <w:r>
+        <w:rPr>
+          <w:rFonts w:ascii="Songti SC" w:eastAsia="Songti SC" w:hAnsi="Songti SC" w:hint="eastAsia"/>
+        </w:rPr>
+        <w:t>balabala</w:t>
+      </w:r>
+      <w:proofErr w:type="spellEnd"/>
+      <w:r>
+        <w:rPr>
+          <w:rFonts w:ascii="Songti SC" w:eastAsia="Songti SC" w:hAnsi="Songti SC" w:hint="eastAsia"/>
+        </w:rPr>
+        <w:t>。。。</w:t>
       </w:r>
     </w:p>
     <w:p>
@@ -4827,7 +4981,21 @@
         <w:rPr>
           <w:rFonts w:ascii="Songti SC" w:eastAsia="Songti SC" w:hAnsi="Songti SC" w:hint="eastAsia"/>
         </w:rPr>
-        <w:t>新型冠状病毒肆虐全球，疫情紧迫，攻克认识它是医生的职责，也是每一个科研者应该要做的。本团队基于本地医院的数据使用XGBoost对新型冠状病毒的实验室检查做了个二类分类器，结果为XX，表现优异。实验结果中发现，xx和xx以及xx对分类影响较大，说明新型冠状病毒区别在普通肺炎或者感冒以及正常人上对xx器官的确攻击较大。</w:t>
+        <w:t>新型冠状病毒肆虐全球，疫情紧迫，攻克认识它是医生的职责，也是每一个科研者应该要做的。本团队基于本地医院的数据使用</w:t>
+      </w:r>
+      <w:proofErr w:type="spellStart"/>
+      <w:r>
+        <w:rPr>
+          <w:rFonts w:ascii="Songti SC" w:eastAsia="Songti SC" w:hAnsi="Songti SC" w:hint="eastAsia"/>
+        </w:rPr>
+        <w:t>XGBoost</w:t>
+      </w:r>
+      <w:proofErr w:type="spellEnd"/>
+      <w:r>
+        <w:rPr>
+          <w:rFonts w:ascii="Songti SC" w:eastAsia="Songti SC" w:hAnsi="Songti SC" w:hint="eastAsia"/>
+        </w:rPr>
+        <w:t>对新型冠状病毒的实验室检查做了个二类分类器，结果为XX，表现优异。实验结果中发现，xx和xx以及xx对分类影响较大，说明新型冠状病毒区别在普通肺炎或者感冒以及正常人上对xx器官的确攻击较大。</w:t>
       </w:r>
     </w:p>
     <w:p>
@@ -4873,7 +5041,7 @@
           <w:szCs w:val="21"/>
         </w:rPr>
       </w:pPr>
-      <w:bookmarkStart w:id="1" w:name="_Ref35035635"/>
+      <w:bookmarkStart w:id="0" w:name="_Ref35035635"/>
       <w:r>
         <w:rPr>
           <w:rFonts w:ascii="Times New Roman" w:hAnsi="Times New Roman" w:cs="Times New Roman"/>
@@ -5002,7 +5170,89 @@
           <w:szCs w:val="21"/>
           <w:shd w:val="clear" w:color="auto" w:fill="FFFFFF"/>
         </w:rPr>
-        <w:t xml:space="preserve"> F. M. A Bayesian CART algorithm[J]. Biometrika, 1998(2):2.</w:t>
+        <w:t xml:space="preserve"> F. M. A Bayesian CART algorithm[J]. </w:t>
+      </w:r>
+      <w:proofErr w:type="spellStart"/>
+      <w:r>
+        <w:rPr>
+          <w:rFonts w:ascii="Times New Roman" w:hAnsi="Times New Roman" w:cs="Times New Roman"/>
+          <w:color w:val="000000"/>
+          <w:sz w:val="21"/>
+          <w:szCs w:val="21"/>
+          <w:shd w:val="clear" w:color="auto" w:fill="FFFFFF"/>
+        </w:rPr>
+        <w:t>Biometrika</w:t>
+      </w:r>
+      <w:proofErr w:type="spellEnd"/>
+      <w:r>
+        <w:rPr>
+          <w:rFonts w:ascii="Times New Roman" w:hAnsi="Times New Roman" w:cs="Times New Roman"/>
+          <w:color w:val="000000"/>
+          <w:sz w:val="21"/>
+          <w:szCs w:val="21"/>
+          <w:shd w:val="clear" w:color="auto" w:fill="FFFFFF"/>
+        </w:rPr>
+        <w:t>, 1998(2):2.</w:t>
+      </w:r>
+      <w:bookmarkEnd w:id="0"/>
+    </w:p>
+    <w:p>
+      <w:pPr>
+        <w:pStyle w:val="a7"/>
+        <w:numPr>
+          <w:ilvl w:val="0"/>
+          <w:numId w:val="1"/>
+        </w:numPr>
+        <w:ind w:firstLineChars="0"/>
+        <w:jc w:val="both"/>
+        <w:rPr>
+          <w:rFonts w:ascii="Times New Roman" w:eastAsia="Songti SC" w:hAnsi="Times New Roman" w:cs="Times New Roman"/>
+        </w:rPr>
+      </w:pPr>
+      <w:bookmarkStart w:id="1" w:name="_Ref35035641"/>
+      <w:proofErr w:type="spellStart"/>
+      <w:r>
+        <w:rPr>
+          <w:rFonts w:ascii="Times New Roman" w:eastAsia="Songti SC" w:hAnsi="Times New Roman" w:cs="Times New Roman"/>
+          <w:color w:val="000000"/>
+          <w:sz w:val="21"/>
+          <w:szCs w:val="21"/>
+          <w:shd w:val="clear" w:color="auto" w:fill="FFFFFF"/>
+        </w:rPr>
+        <w:t>Breiman</w:t>
+      </w:r>
+      <w:proofErr w:type="spellEnd"/>
+      <w:r>
+        <w:rPr>
+          <w:rFonts w:ascii="Times New Roman" w:eastAsia="Songti SC" w:hAnsi="Times New Roman" w:cs="Times New Roman"/>
+          <w:color w:val="000000"/>
+          <w:sz w:val="21"/>
+          <w:szCs w:val="21"/>
+          <w:shd w:val="clear" w:color="auto" w:fill="FFFFFF"/>
+        </w:rPr>
+        <w:t xml:space="preserve"> </w:t>
+      </w:r>
+      <w:proofErr w:type="gramStart"/>
+      <w:r>
+        <w:rPr>
+          <w:rFonts w:ascii="Times New Roman" w:eastAsia="Songti SC" w:hAnsi="Times New Roman" w:cs="Times New Roman"/>
+          <w:color w:val="000000"/>
+          <w:sz w:val="21"/>
+          <w:szCs w:val="21"/>
+          <w:shd w:val="clear" w:color="auto" w:fill="FFFFFF"/>
+        </w:rPr>
+        <w:t>L .</w:t>
+      </w:r>
+      <w:proofErr w:type="gramEnd"/>
+      <w:r>
+        <w:rPr>
+          <w:rFonts w:ascii="Times New Roman" w:eastAsia="Songti SC" w:hAnsi="Times New Roman" w:cs="Times New Roman"/>
+          <w:color w:val="000000"/>
+          <w:sz w:val="21"/>
+          <w:szCs w:val="21"/>
+          <w:shd w:val="clear" w:color="auto" w:fill="FFFFFF"/>
+        </w:rPr>
+        <w:t xml:space="preserve"> Random Forests[J]. Machine Learning, 2001, 45(1):5-32.</w:t>
       </w:r>
       <w:bookmarkEnd w:id="1"/>
     </w:p>
@@ -5016,19 +5266,85 @@
         <w:ind w:firstLineChars="0"/>
         <w:jc w:val="both"/>
         <w:rPr>
-          <w:rFonts w:ascii="Times New Roman" w:eastAsia="Songti SC" w:hAnsi="Times New Roman" w:cs="Times New Roman"/>
+          <w:rFonts w:ascii="Times New Roman" w:hAnsi="Times New Roman" w:cs="Times New Roman"/>
         </w:rPr>
       </w:pPr>
-      <w:bookmarkStart w:id="2" w:name="_Ref35035641"/>
-      <w:r>
-        <w:rPr>
-          <w:rFonts w:ascii="Times New Roman" w:eastAsia="Songti SC" w:hAnsi="Times New Roman" w:cs="Times New Roman"/>
+      <w:bookmarkStart w:id="2" w:name="_Ref35035949"/>
+      <w:r>
+        <w:rPr>
+          <w:rFonts w:ascii="Times New Roman" w:eastAsia="微软雅黑" w:hAnsi="Times New Roman" w:cs="Times New Roman"/>
           <w:color w:val="000000"/>
           <w:sz w:val="21"/>
           <w:szCs w:val="21"/>
           <w:shd w:val="clear" w:color="auto" w:fill="FFFFFF"/>
         </w:rPr>
-        <w:t>Breiman L . Random Forests[J]. Machine Learning, 2001, 45(1):5-32.</w:t>
+        <w:t xml:space="preserve">Chen </w:t>
+      </w:r>
+      <w:proofErr w:type="gramStart"/>
+      <w:r>
+        <w:rPr>
+          <w:rFonts w:ascii="Times New Roman" w:eastAsia="微软雅黑" w:hAnsi="Times New Roman" w:cs="Times New Roman"/>
+          <w:color w:val="000000"/>
+          <w:sz w:val="21"/>
+          <w:szCs w:val="21"/>
+          <w:shd w:val="clear" w:color="auto" w:fill="FFFFFF"/>
+        </w:rPr>
+        <w:t>T ,</w:t>
+      </w:r>
+      <w:proofErr w:type="gramEnd"/>
+      <w:r>
+        <w:rPr>
+          <w:rFonts w:ascii="Times New Roman" w:eastAsia="微软雅黑" w:hAnsi="Times New Roman" w:cs="Times New Roman"/>
+          <w:color w:val="000000"/>
+          <w:sz w:val="21"/>
+          <w:szCs w:val="21"/>
+          <w:shd w:val="clear" w:color="auto" w:fill="FFFFFF"/>
+        </w:rPr>
+        <w:t xml:space="preserve"> </w:t>
+      </w:r>
+      <w:proofErr w:type="spellStart"/>
+      <w:r>
+        <w:rPr>
+          <w:rFonts w:ascii="Times New Roman" w:eastAsia="微软雅黑" w:hAnsi="Times New Roman" w:cs="Times New Roman"/>
+          <w:color w:val="000000"/>
+          <w:sz w:val="21"/>
+          <w:szCs w:val="21"/>
+          <w:shd w:val="clear" w:color="auto" w:fill="FFFFFF"/>
+        </w:rPr>
+        <w:t>Guestrin</w:t>
+      </w:r>
+      <w:proofErr w:type="spellEnd"/>
+      <w:r>
+        <w:rPr>
+          <w:rFonts w:ascii="Times New Roman" w:eastAsia="微软雅黑" w:hAnsi="Times New Roman" w:cs="Times New Roman"/>
+          <w:color w:val="000000"/>
+          <w:sz w:val="21"/>
+          <w:szCs w:val="21"/>
+          <w:shd w:val="clear" w:color="auto" w:fill="FFFFFF"/>
+        </w:rPr>
+        <w:t xml:space="preserve"> C . </w:t>
+      </w:r>
+      <w:proofErr w:type="spellStart"/>
+      <w:r>
+        <w:rPr>
+          <w:rFonts w:ascii="Times New Roman" w:eastAsia="微软雅黑" w:hAnsi="Times New Roman" w:cs="Times New Roman"/>
+          <w:color w:val="000000"/>
+          <w:sz w:val="21"/>
+          <w:szCs w:val="21"/>
+          <w:shd w:val="clear" w:color="auto" w:fill="FFFFFF"/>
+        </w:rPr>
+        <w:t>XGBoost</w:t>
+      </w:r>
+      <w:proofErr w:type="spellEnd"/>
+      <w:r>
+        <w:rPr>
+          <w:rFonts w:ascii="Times New Roman" w:eastAsia="微软雅黑" w:hAnsi="Times New Roman" w:cs="Times New Roman"/>
+          <w:color w:val="000000"/>
+          <w:sz w:val="21"/>
+          <w:szCs w:val="21"/>
+          <w:shd w:val="clear" w:color="auto" w:fill="FFFFFF"/>
+        </w:rPr>
+        <w:t>: A Scalable Tree Boosting System[J]. 2016.</w:t>
       </w:r>
       <w:bookmarkEnd w:id="2"/>
     </w:p>
@@ -5045,7 +5361,8 @@
           <w:rFonts w:ascii="Times New Roman" w:hAnsi="Times New Roman" w:cs="Times New Roman"/>
         </w:rPr>
       </w:pPr>
-      <w:bookmarkStart w:id="3" w:name="_Ref35035949"/>
+      <w:bookmarkStart w:id="3" w:name="_Ref35035661"/>
+      <w:proofErr w:type="spellStart"/>
       <w:r>
         <w:rPr>
           <w:rFonts w:ascii="Times New Roman" w:eastAsia="微软雅黑" w:hAnsi="Times New Roman" w:cs="Times New Roman"/>
@@ -5054,7 +5371,62 @@
           <w:szCs w:val="21"/>
           <w:shd w:val="clear" w:color="auto" w:fill="FFFFFF"/>
         </w:rPr>
-        <w:t>Chen T , Guestrin C . XGBoost: A Scalable Tree Boosting System[J]. 2016.</w:t>
+        <w:t>Krizhevsky</w:t>
+      </w:r>
+      <w:proofErr w:type="spellEnd"/>
+      <w:r>
+        <w:rPr>
+          <w:rFonts w:ascii="Times New Roman" w:eastAsia="微软雅黑" w:hAnsi="Times New Roman" w:cs="Times New Roman"/>
+          <w:color w:val="000000"/>
+          <w:sz w:val="21"/>
+          <w:szCs w:val="21"/>
+          <w:shd w:val="clear" w:color="auto" w:fill="FFFFFF"/>
+        </w:rPr>
+        <w:t xml:space="preserve"> </w:t>
+      </w:r>
+      <w:proofErr w:type="gramStart"/>
+      <w:r>
+        <w:rPr>
+          <w:rFonts w:ascii="Times New Roman" w:eastAsia="微软雅黑" w:hAnsi="Times New Roman" w:cs="Times New Roman"/>
+          <w:color w:val="000000"/>
+          <w:sz w:val="21"/>
+          <w:szCs w:val="21"/>
+          <w:shd w:val="clear" w:color="auto" w:fill="FFFFFF"/>
+        </w:rPr>
+        <w:t>A ,</w:t>
+      </w:r>
+      <w:proofErr w:type="gramEnd"/>
+      <w:r>
+        <w:rPr>
+          <w:rFonts w:ascii="Times New Roman" w:eastAsia="微软雅黑" w:hAnsi="Times New Roman" w:cs="Times New Roman"/>
+          <w:color w:val="000000"/>
+          <w:sz w:val="21"/>
+          <w:szCs w:val="21"/>
+          <w:shd w:val="clear" w:color="auto" w:fill="FFFFFF"/>
+        </w:rPr>
+        <w:t xml:space="preserve"> </w:t>
+      </w:r>
+      <w:proofErr w:type="spellStart"/>
+      <w:r>
+        <w:rPr>
+          <w:rFonts w:ascii="Times New Roman" w:eastAsia="微软雅黑" w:hAnsi="Times New Roman" w:cs="Times New Roman"/>
+          <w:color w:val="000000"/>
+          <w:sz w:val="21"/>
+          <w:szCs w:val="21"/>
+          <w:shd w:val="clear" w:color="auto" w:fill="FFFFFF"/>
+        </w:rPr>
+        <w:t>Sutskever</w:t>
+      </w:r>
+      <w:proofErr w:type="spellEnd"/>
+      <w:r>
+        <w:rPr>
+          <w:rFonts w:ascii="Times New Roman" w:eastAsia="微软雅黑" w:hAnsi="Times New Roman" w:cs="Times New Roman"/>
+          <w:color w:val="000000"/>
+          <w:sz w:val="21"/>
+          <w:szCs w:val="21"/>
+          <w:shd w:val="clear" w:color="auto" w:fill="FFFFFF"/>
+        </w:rPr>
+        <w:t xml:space="preserve"> I , Hinton G . ImageNet Classification with Deep Convolutional Neural Networks[J]. Advances in neural information processing systems, 2012, 25(2).</w:t>
       </w:r>
       <w:bookmarkEnd w:id="3"/>
     </w:p>
@@ -5071,7 +5443,8 @@
           <w:rFonts w:ascii="Times New Roman" w:hAnsi="Times New Roman" w:cs="Times New Roman"/>
         </w:rPr>
       </w:pPr>
-      <w:bookmarkStart w:id="4" w:name="_Ref35035661"/>
+      <w:bookmarkStart w:id="4" w:name="_Ref35035855"/>
+      <w:proofErr w:type="spellStart"/>
       <w:r>
         <w:rPr>
           <w:rFonts w:ascii="Times New Roman" w:eastAsia="微软雅黑" w:hAnsi="Times New Roman" w:cs="Times New Roman"/>
@@ -5080,7 +5453,40 @@
           <w:szCs w:val="21"/>
           <w:shd w:val="clear" w:color="auto" w:fill="FFFFFF"/>
         </w:rPr>
-        <w:t>Krizhevsky A , Sutskever I , Hinton G . ImageNet Classification with Deep Convolutional Neural Networks[J]. Advances in neural information processing systems, 2012, 25(2).</w:t>
+        <w:t>Kipf</w:t>
+      </w:r>
+      <w:proofErr w:type="spellEnd"/>
+      <w:r>
+        <w:rPr>
+          <w:rFonts w:ascii="Times New Roman" w:eastAsia="微软雅黑" w:hAnsi="Times New Roman" w:cs="Times New Roman"/>
+          <w:color w:val="000000"/>
+          <w:sz w:val="21"/>
+          <w:szCs w:val="21"/>
+          <w:shd w:val="clear" w:color="auto" w:fill="FFFFFF"/>
+        </w:rPr>
+        <w:t xml:space="preserve"> T </w:t>
+      </w:r>
+      <w:proofErr w:type="gramStart"/>
+      <w:r>
+        <w:rPr>
+          <w:rFonts w:ascii="Times New Roman" w:eastAsia="微软雅黑" w:hAnsi="Times New Roman" w:cs="Times New Roman"/>
+          <w:color w:val="000000"/>
+          <w:sz w:val="21"/>
+          <w:szCs w:val="21"/>
+          <w:shd w:val="clear" w:color="auto" w:fill="FFFFFF"/>
+        </w:rPr>
+        <w:t>N ,</w:t>
+      </w:r>
+      <w:proofErr w:type="gramEnd"/>
+      <w:r>
+        <w:rPr>
+          <w:rFonts w:ascii="Times New Roman" w:eastAsia="微软雅黑" w:hAnsi="Times New Roman" w:cs="Times New Roman"/>
+          <w:color w:val="000000"/>
+          <w:sz w:val="21"/>
+          <w:szCs w:val="21"/>
+          <w:shd w:val="clear" w:color="auto" w:fill="FFFFFF"/>
+        </w:rPr>
+        <w:t xml:space="preserve"> Welling M . Semi-Supervised Classification with Graph Convolutional Networks[J]. 2016.</w:t>
       </w:r>
       <w:bookmarkEnd w:id="4"/>
     </w:p>
@@ -5095,18 +5501,174 @@
         <w:jc w:val="both"/>
         <w:rPr>
           <w:rFonts w:ascii="Times New Roman" w:hAnsi="Times New Roman" w:cs="Times New Roman"/>
+          <w:sz w:val="21"/>
+          <w:szCs w:val="21"/>
         </w:rPr>
       </w:pPr>
-      <w:bookmarkStart w:id="5" w:name="_Ref35035855"/>
-      <w:r>
-        <w:rPr>
-          <w:rFonts w:ascii="Times New Roman" w:eastAsia="微软雅黑" w:hAnsi="Times New Roman" w:cs="Times New Roman"/>
-          <w:color w:val="000000"/>
-          <w:sz w:val="21"/>
-          <w:szCs w:val="21"/>
-          <w:shd w:val="clear" w:color="auto" w:fill="FFFFFF"/>
-        </w:rPr>
-        <w:t>Kipf T N , Welling M . Semi-Supervised Classification with Graph Convolutional Networks[J]. 2016.</w:t>
+      <w:bookmarkStart w:id="5" w:name="_Ref35035614"/>
+      <w:r>
+        <w:rPr>
+          <w:rFonts w:ascii="Times New Roman" w:hAnsi="Times New Roman" w:cs="Times New Roman"/>
+          <w:color w:val="222222"/>
+          <w:sz w:val="21"/>
+          <w:szCs w:val="21"/>
+          <w:shd w:val="clear" w:color="auto" w:fill="FFFFFF"/>
+        </w:rPr>
+        <w:t xml:space="preserve">Chang C </w:t>
+      </w:r>
+      <w:proofErr w:type="spellStart"/>
+      <w:r>
+        <w:rPr>
+          <w:rFonts w:ascii="Times New Roman" w:hAnsi="Times New Roman" w:cs="Times New Roman"/>
+          <w:color w:val="222222"/>
+          <w:sz w:val="21"/>
+          <w:szCs w:val="21"/>
+          <w:shd w:val="clear" w:color="auto" w:fill="FFFFFF"/>
+        </w:rPr>
+        <w:t>C</w:t>
+      </w:r>
+      <w:proofErr w:type="spellEnd"/>
+      <w:r>
+        <w:rPr>
+          <w:rFonts w:ascii="Times New Roman" w:hAnsi="Times New Roman" w:cs="Times New Roman"/>
+          <w:color w:val="222222"/>
+          <w:sz w:val="21"/>
+          <w:szCs w:val="21"/>
+          <w:shd w:val="clear" w:color="auto" w:fill="FFFFFF"/>
+        </w:rPr>
+        <w:t xml:space="preserve">, Lin C J. LIBSVM: a library for support vector machines," 2001. Software available at http://www. </w:t>
+      </w:r>
+      <w:proofErr w:type="spellStart"/>
+      <w:r>
+        <w:rPr>
+          <w:rFonts w:ascii="Times New Roman" w:hAnsi="Times New Roman" w:cs="Times New Roman"/>
+          <w:color w:val="222222"/>
+          <w:sz w:val="21"/>
+          <w:szCs w:val="21"/>
+          <w:shd w:val="clear" w:color="auto" w:fill="FFFFFF"/>
+        </w:rPr>
+        <w:t>csie</w:t>
+      </w:r>
+      <w:proofErr w:type="spellEnd"/>
+      <w:r>
+        <w:rPr>
+          <w:rFonts w:ascii="Times New Roman" w:hAnsi="Times New Roman" w:cs="Times New Roman"/>
+          <w:color w:val="222222"/>
+          <w:sz w:val="21"/>
+          <w:szCs w:val="21"/>
+          <w:shd w:val="clear" w:color="auto" w:fill="FFFFFF"/>
+        </w:rPr>
+        <w:t xml:space="preserve">. </w:t>
+      </w:r>
+      <w:proofErr w:type="spellStart"/>
+      <w:r>
+        <w:rPr>
+          <w:rFonts w:ascii="Times New Roman" w:hAnsi="Times New Roman" w:cs="Times New Roman"/>
+          <w:color w:val="222222"/>
+          <w:sz w:val="21"/>
+          <w:szCs w:val="21"/>
+          <w:shd w:val="clear" w:color="auto" w:fill="FFFFFF"/>
+        </w:rPr>
+        <w:t>ntu</w:t>
+      </w:r>
+      <w:proofErr w:type="spellEnd"/>
+      <w:r>
+        <w:rPr>
+          <w:rFonts w:ascii="Times New Roman" w:hAnsi="Times New Roman" w:cs="Times New Roman"/>
+          <w:color w:val="222222"/>
+          <w:sz w:val="21"/>
+          <w:szCs w:val="21"/>
+          <w:shd w:val="clear" w:color="auto" w:fill="FFFFFF"/>
+        </w:rPr>
+        <w:t xml:space="preserve">. </w:t>
+      </w:r>
+      <w:proofErr w:type="spellStart"/>
+      <w:r>
+        <w:rPr>
+          <w:rFonts w:ascii="Times New Roman" w:hAnsi="Times New Roman" w:cs="Times New Roman"/>
+          <w:color w:val="222222"/>
+          <w:sz w:val="21"/>
+          <w:szCs w:val="21"/>
+          <w:shd w:val="clear" w:color="auto" w:fill="FFFFFF"/>
+        </w:rPr>
+        <w:t>edu</w:t>
+      </w:r>
+      <w:proofErr w:type="spellEnd"/>
+      <w:r>
+        <w:rPr>
+          <w:rFonts w:ascii="Times New Roman" w:hAnsi="Times New Roman" w:cs="Times New Roman"/>
+          <w:color w:val="222222"/>
+          <w:sz w:val="21"/>
+          <w:szCs w:val="21"/>
+          <w:shd w:val="clear" w:color="auto" w:fill="FFFFFF"/>
+        </w:rPr>
+        <w:t xml:space="preserve">. </w:t>
+      </w:r>
+      <w:proofErr w:type="spellStart"/>
+      <w:r>
+        <w:rPr>
+          <w:rFonts w:ascii="Times New Roman" w:hAnsi="Times New Roman" w:cs="Times New Roman"/>
+          <w:color w:val="222222"/>
+          <w:sz w:val="21"/>
+          <w:szCs w:val="21"/>
+          <w:shd w:val="clear" w:color="auto" w:fill="FFFFFF"/>
+        </w:rPr>
+        <w:t>tw</w:t>
+      </w:r>
+      <w:proofErr w:type="spellEnd"/>
+      <w:r>
+        <w:rPr>
+          <w:rFonts w:ascii="Times New Roman" w:hAnsi="Times New Roman" w:cs="Times New Roman"/>
+          <w:color w:val="222222"/>
+          <w:sz w:val="21"/>
+          <w:szCs w:val="21"/>
+          <w:shd w:val="clear" w:color="auto" w:fill="FFFFFF"/>
+        </w:rPr>
+        <w:t xml:space="preserve">/~ </w:t>
+      </w:r>
+      <w:proofErr w:type="spellStart"/>
+      <w:r>
+        <w:rPr>
+          <w:rFonts w:ascii="Times New Roman" w:hAnsi="Times New Roman" w:cs="Times New Roman"/>
+          <w:color w:val="222222"/>
+          <w:sz w:val="21"/>
+          <w:szCs w:val="21"/>
+          <w:shd w:val="clear" w:color="auto" w:fill="FFFFFF"/>
+        </w:rPr>
+        <w:t>cjlin</w:t>
+      </w:r>
+      <w:proofErr w:type="spellEnd"/>
+      <w:r>
+        <w:rPr>
+          <w:rFonts w:ascii="Times New Roman" w:hAnsi="Times New Roman" w:cs="Times New Roman"/>
+          <w:color w:val="222222"/>
+          <w:sz w:val="21"/>
+          <w:szCs w:val="21"/>
+          <w:shd w:val="clear" w:color="auto" w:fill="FFFFFF"/>
+        </w:rPr>
+        <w:t>/</w:t>
+      </w:r>
+      <w:proofErr w:type="spellStart"/>
+      <w:r>
+        <w:rPr>
+          <w:rFonts w:ascii="Times New Roman" w:hAnsi="Times New Roman" w:cs="Times New Roman"/>
+          <w:color w:val="222222"/>
+          <w:sz w:val="21"/>
+          <w:szCs w:val="21"/>
+          <w:shd w:val="clear" w:color="auto" w:fill="FFFFFF"/>
+        </w:rPr>
+        <w:t>libsvm</w:t>
+      </w:r>
+      <w:proofErr w:type="spellEnd"/>
+      <w:r>
+        <w:rPr>
+          <w:rFonts w:ascii="Times New Roman" w:hAnsi="Times New Roman" w:cs="Times New Roman"/>
+          <w:color w:val="222222"/>
+          <w:sz w:val="21"/>
+          <w:szCs w:val="21"/>
+          <w:shd w:val="clear" w:color="auto" w:fill="FFFFFF"/>
+        </w:rPr>
+        <w:t>[J]. 2001.</w:t>
       </w:r>
       <w:bookmarkEnd w:id="5"/>
     </w:p>
@@ -5125,16 +5687,50 @@
           <w:szCs w:val="21"/>
         </w:rPr>
       </w:pPr>
-      <w:bookmarkStart w:id="6" w:name="_Ref35035614"/>
-      <w:r>
-        <w:rPr>
-          <w:rFonts w:ascii="Times New Roman" w:hAnsi="Times New Roman" w:cs="Times New Roman"/>
-          <w:color w:val="222222"/>
-          <w:sz w:val="21"/>
-          <w:szCs w:val="21"/>
-          <w:shd w:val="clear" w:color="auto" w:fill="FFFFFF"/>
-        </w:rPr>
-        <w:t>Chang C C, Lin C J. LIBSVM: a library for support vector machines," 2001. Software available at http://www. csie. ntu. edu. tw/~ cjlin/libsvm[J]. 2001.</w:t>
+      <w:bookmarkStart w:id="6" w:name="_Ref35035673"/>
+      <w:proofErr w:type="spellStart"/>
+      <w:r>
+        <w:rPr>
+          <w:rFonts w:ascii="Times New Roman" w:hAnsi="Times New Roman" w:cs="Times New Roman"/>
+          <w:color w:val="000000"/>
+          <w:sz w:val="21"/>
+          <w:szCs w:val="21"/>
+          <w:shd w:val="clear" w:color="auto" w:fill="FFFFFF"/>
+        </w:rPr>
+        <w:t>Hochreiter</w:t>
+      </w:r>
+      <w:proofErr w:type="spellEnd"/>
+      <w:r>
+        <w:rPr>
+          <w:rFonts w:ascii="Times New Roman" w:hAnsi="Times New Roman" w:cs="Times New Roman"/>
+          <w:color w:val="000000"/>
+          <w:sz w:val="21"/>
+          <w:szCs w:val="21"/>
+          <w:shd w:val="clear" w:color="auto" w:fill="FFFFFF"/>
+        </w:rPr>
+        <w:t xml:space="preserve">, S, </w:t>
+      </w:r>
+      <w:proofErr w:type="spellStart"/>
+      <w:r>
+        <w:rPr>
+          <w:rFonts w:ascii="Times New Roman" w:hAnsi="Times New Roman" w:cs="Times New Roman"/>
+          <w:color w:val="000000"/>
+          <w:sz w:val="21"/>
+          <w:szCs w:val="21"/>
+          <w:shd w:val="clear" w:color="auto" w:fill="FFFFFF"/>
+        </w:rPr>
+        <w:t>Schmidhuber</w:t>
+      </w:r>
+      <w:proofErr w:type="spellEnd"/>
+      <w:r>
+        <w:rPr>
+          <w:rFonts w:ascii="Times New Roman" w:hAnsi="Times New Roman" w:cs="Times New Roman"/>
+          <w:color w:val="000000"/>
+          <w:sz w:val="21"/>
+          <w:szCs w:val="21"/>
+          <w:shd w:val="clear" w:color="auto" w:fill="FFFFFF"/>
+        </w:rPr>
+        <w:t>, J. Long Short-Term Memory[J]. Neural Computation, 9(8):1735-1780.</w:t>
       </w:r>
       <w:bookmarkEnd w:id="6"/>
     </w:p>
@@ -5153,16 +5749,70 @@
           <w:szCs w:val="21"/>
         </w:rPr>
       </w:pPr>
-      <w:bookmarkStart w:id="7" w:name="_Ref35035673"/>
-      <w:r>
-        <w:rPr>
-          <w:rFonts w:ascii="Times New Roman" w:hAnsi="Times New Roman" w:cs="Times New Roman"/>
-          <w:color w:val="000000"/>
-          <w:sz w:val="21"/>
-          <w:szCs w:val="21"/>
-          <w:shd w:val="clear" w:color="auto" w:fill="FFFFFF"/>
-        </w:rPr>
-        <w:t>Hochreiter, S, Schmidhuber, J. Long Short-Term Memory[J]. Neural Computation, 9(8):1735-1780.</w:t>
+      <w:bookmarkStart w:id="7" w:name="_Ref35035681"/>
+      <w:proofErr w:type="spellStart"/>
+      <w:r>
+        <w:rPr>
+          <w:rFonts w:ascii="Times New Roman" w:hAnsi="Times New Roman" w:cs="Times New Roman"/>
+          <w:color w:val="222222"/>
+          <w:sz w:val="21"/>
+          <w:szCs w:val="21"/>
+          <w:shd w:val="clear" w:color="auto" w:fill="FFFFFF"/>
+        </w:rPr>
+        <w:t>Ronneberger</w:t>
+      </w:r>
+      <w:proofErr w:type="spellEnd"/>
+      <w:r>
+        <w:rPr>
+          <w:rFonts w:ascii="Times New Roman" w:hAnsi="Times New Roman" w:cs="Times New Roman"/>
+          <w:color w:val="222222"/>
+          <w:sz w:val="21"/>
+          <w:szCs w:val="21"/>
+          <w:shd w:val="clear" w:color="auto" w:fill="FFFFFF"/>
+        </w:rPr>
+        <w:t xml:space="preserve"> O, Fischer P, </w:t>
+      </w:r>
+      <w:proofErr w:type="spellStart"/>
+      <w:r>
+        <w:rPr>
+          <w:rFonts w:ascii="Times New Roman" w:hAnsi="Times New Roman" w:cs="Times New Roman"/>
+          <w:color w:val="222222"/>
+          <w:sz w:val="21"/>
+          <w:szCs w:val="21"/>
+          <w:shd w:val="clear" w:color="auto" w:fill="FFFFFF"/>
+        </w:rPr>
+        <w:t>Brox</w:t>
+      </w:r>
+      <w:proofErr w:type="spellEnd"/>
+      <w:r>
+        <w:rPr>
+          <w:rFonts w:ascii="Times New Roman" w:hAnsi="Times New Roman" w:cs="Times New Roman"/>
+          <w:color w:val="222222"/>
+          <w:sz w:val="21"/>
+          <w:szCs w:val="21"/>
+          <w:shd w:val="clear" w:color="auto" w:fill="FFFFFF"/>
+        </w:rPr>
+        <w:t xml:space="preserve"> T. U-net: Convolutional networks for biomedical image segmentation[C]</w:t>
+      </w:r>
+      <w:r>
+        <w:rPr>
+          <w:rFonts w:ascii="Times New Roman" w:hAnsi="Times New Roman" w:cs="Times New Roman"/>
+          <w:color w:val="222222"/>
+          <w:sz w:val="21"/>
+          <w:szCs w:val="21"/>
+          <w:shd w:val="clear" w:color="auto" w:fill="FFFFFF"/>
+        </w:rPr>
+        <w:t xml:space="preserve">. </w:t>
+      </w:r>
+      <w:r>
+        <w:rPr>
+          <w:rFonts w:ascii="Times New Roman" w:hAnsi="Times New Roman" w:cs="Times New Roman"/>
+          <w:color w:val="222222"/>
+          <w:sz w:val="21"/>
+          <w:szCs w:val="21"/>
+          <w:shd w:val="clear" w:color="auto" w:fill="FFFFFF"/>
+        </w:rPr>
+        <w:t>International Conference on Medical image computing and computer-assisted intervention. Springer, Cham, 2015: 234-241.</w:t>
       </w:r>
       <w:bookmarkEnd w:id="7"/>
     </w:p>
@@ -5177,40 +5827,40 @@
         <w:jc w:val="both"/>
         <w:rPr>
           <w:rFonts w:ascii="Times New Roman" w:hAnsi="Times New Roman" w:cs="Times New Roman"/>
-          <w:sz w:val="21"/>
-          <w:szCs w:val="21"/>
         </w:rPr>
       </w:pPr>
-      <w:bookmarkStart w:id="8" w:name="_Ref35035681"/>
-      <w:r>
-        <w:rPr>
-          <w:rFonts w:ascii="Times New Roman" w:hAnsi="Times New Roman" w:cs="Times New Roman"/>
-          <w:color w:val="222222"/>
-          <w:sz w:val="21"/>
-          <w:szCs w:val="21"/>
-          <w:shd w:val="clear" w:color="auto" w:fill="FFFFFF"/>
-        </w:rPr>
-        <w:t>Ronneberger O, Fischer P, Brox T. U-net: Convolutional networks for biomedical image segmentation[C]</w:t>
-      </w:r>
-      <w:r>
-        <w:rPr>
-          <w:rFonts w:ascii="Times New Roman" w:hAnsi="Times New Roman" w:cs="Times New Roman"/>
-          <w:color w:val="222222"/>
-          <w:sz w:val="21"/>
-          <w:szCs w:val="21"/>
-          <w:shd w:val="clear" w:color="auto" w:fill="FFFFFF"/>
-        </w:rPr>
-        <w:t xml:space="preserve">. </w:t>
-      </w:r>
-      <w:r>
-        <w:rPr>
-          <w:rFonts w:ascii="Times New Roman" w:hAnsi="Times New Roman" w:cs="Times New Roman"/>
-          <w:color w:val="222222"/>
-          <w:sz w:val="21"/>
-          <w:szCs w:val="21"/>
-          <w:shd w:val="clear" w:color="auto" w:fill="FFFFFF"/>
-        </w:rPr>
-        <w:t>International Conference on Medical image computing and computer-assisted intervention. Springer, Cham, 2015: 234-241.</w:t>
+      <w:bookmarkStart w:id="8" w:name="_Ref35035775"/>
+      <w:r>
+        <w:rPr>
+          <w:rFonts w:ascii="Times New Roman" w:eastAsia="微软雅黑" w:hAnsi="Times New Roman" w:cs="Times New Roman"/>
+          <w:color w:val="000000"/>
+          <w:sz w:val="21"/>
+          <w:szCs w:val="21"/>
+          <w:shd w:val="clear" w:color="auto" w:fill="FFFFFF"/>
+        </w:rPr>
+        <w:t xml:space="preserve">Brown M P </w:t>
+      </w:r>
+      <w:proofErr w:type="gramStart"/>
+      <w:r>
+        <w:rPr>
+          <w:rFonts w:ascii="Times New Roman" w:eastAsia="微软雅黑" w:hAnsi="Times New Roman" w:cs="Times New Roman"/>
+          <w:color w:val="000000"/>
+          <w:sz w:val="21"/>
+          <w:szCs w:val="21"/>
+          <w:shd w:val="clear" w:color="auto" w:fill="FFFFFF"/>
+        </w:rPr>
+        <w:t>S ,</w:t>
+      </w:r>
+      <w:proofErr w:type="gramEnd"/>
+      <w:r>
+        <w:rPr>
+          <w:rFonts w:ascii="Times New Roman" w:eastAsia="微软雅黑" w:hAnsi="Times New Roman" w:cs="Times New Roman"/>
+          <w:color w:val="000000"/>
+          <w:sz w:val="21"/>
+          <w:szCs w:val="21"/>
+          <w:shd w:val="clear" w:color="auto" w:fill="FFFFFF"/>
+        </w:rPr>
+        <w:t xml:space="preserve"> Grundy W N , Lin D , et al. Knowledge-Based Analysis of Microarray Gene-Expression Data by Using Support Vector Machines[J]. Proceedings of the National Academy of Sciences, 2000, 97(1):262-267.</w:t>
       </w:r>
       <w:bookmarkEnd w:id="8"/>
     </w:p>
@@ -5225,18 +5875,86 @@
         <w:jc w:val="both"/>
         <w:rPr>
           <w:rFonts w:ascii="Times New Roman" w:hAnsi="Times New Roman" w:cs="Times New Roman"/>
+          <w:sz w:val="21"/>
+          <w:szCs w:val="21"/>
         </w:rPr>
       </w:pPr>
-      <w:bookmarkStart w:id="9" w:name="_Ref35035775"/>
-      <w:r>
-        <w:rPr>
-          <w:rFonts w:ascii="Times New Roman" w:eastAsia="微软雅黑" w:hAnsi="Times New Roman" w:cs="Times New Roman"/>
-          <w:color w:val="000000"/>
-          <w:sz w:val="21"/>
-          <w:szCs w:val="21"/>
-          <w:shd w:val="clear" w:color="auto" w:fill="FFFFFF"/>
-        </w:rPr>
-        <w:t>Brown M P S , Grundy W N , Lin D , et al. Knowledge-Based Analysis of Microarray Gene-Expression Data by Using Support Vector Machines[J]. Proceedings of the National Academy of Sciences, 2000, 97(1):262-267.</w:t>
+      <w:bookmarkStart w:id="9" w:name="_Ref35035777"/>
+      <w:r>
+        <w:rPr>
+          <w:rFonts w:ascii="Times New Roman" w:hAnsi="Times New Roman" w:cs="Times New Roman"/>
+          <w:color w:val="222222"/>
+          <w:sz w:val="21"/>
+          <w:szCs w:val="21"/>
+          <w:shd w:val="clear" w:color="auto" w:fill="FFFFFF"/>
+        </w:rPr>
+        <w:t xml:space="preserve">Bartsch Jr G, </w:t>
+      </w:r>
+      <w:proofErr w:type="spellStart"/>
+      <w:r>
+        <w:rPr>
+          <w:rFonts w:ascii="Times New Roman" w:hAnsi="Times New Roman" w:cs="Times New Roman"/>
+          <w:color w:val="222222"/>
+          <w:sz w:val="21"/>
+          <w:szCs w:val="21"/>
+          <w:shd w:val="clear" w:color="auto" w:fill="FFFFFF"/>
+        </w:rPr>
+        <w:t>Mitra</w:t>
+      </w:r>
+      <w:proofErr w:type="spellEnd"/>
+      <w:r>
+        <w:rPr>
+          <w:rFonts w:ascii="Times New Roman" w:hAnsi="Times New Roman" w:cs="Times New Roman"/>
+          <w:color w:val="222222"/>
+          <w:sz w:val="21"/>
+          <w:szCs w:val="21"/>
+          <w:shd w:val="clear" w:color="auto" w:fill="FFFFFF"/>
+        </w:rPr>
+        <w:t xml:space="preserve"> A P, </w:t>
+      </w:r>
+      <w:proofErr w:type="spellStart"/>
+      <w:r>
+        <w:rPr>
+          <w:rFonts w:ascii="Times New Roman" w:hAnsi="Times New Roman" w:cs="Times New Roman"/>
+          <w:color w:val="222222"/>
+          <w:sz w:val="21"/>
+          <w:szCs w:val="21"/>
+          <w:shd w:val="clear" w:color="auto" w:fill="FFFFFF"/>
+        </w:rPr>
+        <w:t>Mitra</w:t>
+      </w:r>
+      <w:proofErr w:type="spellEnd"/>
+      <w:r>
+        <w:rPr>
+          <w:rFonts w:ascii="Times New Roman" w:hAnsi="Times New Roman" w:cs="Times New Roman"/>
+          <w:color w:val="222222"/>
+          <w:sz w:val="21"/>
+          <w:szCs w:val="21"/>
+          <w:shd w:val="clear" w:color="auto" w:fill="FFFFFF"/>
+        </w:rPr>
+        <w:t xml:space="preserve"> S A, et al. Use of artificial intelligence and machine learning algorithms with gene expression profiling to predict recurrent </w:t>
+      </w:r>
+      <w:proofErr w:type="spellStart"/>
+      <w:r>
+        <w:rPr>
+          <w:rFonts w:ascii="Times New Roman" w:hAnsi="Times New Roman" w:cs="Times New Roman"/>
+          <w:color w:val="222222"/>
+          <w:sz w:val="21"/>
+          <w:szCs w:val="21"/>
+          <w:shd w:val="clear" w:color="auto" w:fill="FFFFFF"/>
+        </w:rPr>
+        <w:t>nonmuscle</w:t>
+      </w:r>
+      <w:proofErr w:type="spellEnd"/>
+      <w:r>
+        <w:rPr>
+          <w:rFonts w:ascii="Times New Roman" w:hAnsi="Times New Roman" w:cs="Times New Roman"/>
+          <w:color w:val="222222"/>
+          <w:sz w:val="21"/>
+          <w:szCs w:val="21"/>
+          <w:shd w:val="clear" w:color="auto" w:fill="FFFFFF"/>
+        </w:rPr>
+        <w:t xml:space="preserve"> invasive urothelial carcinoma of the bladder[J]. The Journal of urology, 2016, 195(2): 493-498.</w:t>
       </w:r>
       <w:bookmarkEnd w:id="9"/>
     </w:p>
@@ -5248,14 +5966,13 @@
           <w:numId w:val="1"/>
         </w:numPr>
         <w:ind w:firstLineChars="0"/>
-        <w:jc w:val="both"/>
         <w:rPr>
           <w:rFonts w:ascii="Times New Roman" w:hAnsi="Times New Roman" w:cs="Times New Roman"/>
           <w:sz w:val="21"/>
           <w:szCs w:val="21"/>
         </w:rPr>
       </w:pPr>
-      <w:bookmarkStart w:id="10" w:name="_Ref35035777"/>
+      <w:bookmarkStart w:id="10" w:name="_Ref35035805"/>
       <w:r>
         <w:rPr>
           <w:rFonts w:ascii="Times New Roman" w:hAnsi="Times New Roman" w:cs="Times New Roman"/>
@@ -5264,7 +5981,27 @@
           <w:szCs w:val="21"/>
           <w:shd w:val="clear" w:color="auto" w:fill="FFFFFF"/>
         </w:rPr>
-        <w:t>Bartsch Jr G, Mitra A P, Mitra S A, et al. Use of artificial intelligence and machine learning algorithms with gene expression profiling to predict recurrent nonmuscle invasive urothelial carcinoma of the bladder[J]. The Journal of urology, 2016, 195(2): 493-498.</w:t>
+        <w:t>Wang C W. New ensemble machine learning method for classification and prediction on gene expression data[M]</w:t>
+      </w:r>
+      <w:r>
+        <w:rPr>
+          <w:rFonts w:ascii="Times New Roman" w:hAnsi="Times New Roman" w:cs="Times New Roman"/>
+          <w:color w:val="222222"/>
+          <w:sz w:val="21"/>
+          <w:szCs w:val="21"/>
+          <w:shd w:val="clear" w:color="auto" w:fill="FFFFFF"/>
+        </w:rPr>
+        <w:t xml:space="preserve">. </w:t>
+      </w:r>
+      <w:r>
+        <w:rPr>
+          <w:rFonts w:ascii="Times New Roman" w:hAnsi="Times New Roman" w:cs="Times New Roman"/>
+          <w:color w:val="222222"/>
+          <w:sz w:val="21"/>
+          <w:szCs w:val="21"/>
+          <w:shd w:val="clear" w:color="auto" w:fill="FFFFFF"/>
+        </w:rPr>
+        <w:t>Encyclopedia of Healthcare Information Systems. IGI Global, 2008: 982-989.</w:t>
       </w:r>
       <w:bookmarkEnd w:id="10"/>
     </w:p>
@@ -5276,44 +6013,79 @@
           <w:numId w:val="1"/>
         </w:numPr>
         <w:ind w:firstLineChars="0"/>
+        <w:jc w:val="both"/>
         <w:rPr>
           <w:rFonts w:ascii="Times New Roman" w:hAnsi="Times New Roman" w:cs="Times New Roman"/>
           <w:sz w:val="21"/>
           <w:szCs w:val="21"/>
         </w:rPr>
       </w:pPr>
-      <w:bookmarkStart w:id="11" w:name="_Ref35035805"/>
-      <w:r>
-        <w:rPr>
-          <w:rFonts w:ascii="Times New Roman" w:hAnsi="Times New Roman" w:cs="Times New Roman"/>
-          <w:color w:val="222222"/>
-          <w:sz w:val="21"/>
-          <w:szCs w:val="21"/>
-          <w:shd w:val="clear" w:color="auto" w:fill="FFFFFF"/>
-        </w:rPr>
-        <w:t>Wang C W. New ensemble machine learning method for classification and prediction on gene expression data[M]</w:t>
-      </w:r>
-      <w:r>
-        <w:rPr>
-          <w:rFonts w:ascii="Times New Roman" w:hAnsi="Times New Roman" w:cs="Times New Roman"/>
-          <w:color w:val="222222"/>
+      <w:r>
+        <w:rPr>
+          <w:rFonts w:ascii="Times New Roman" w:eastAsia="微软雅黑" w:hAnsi="Times New Roman" w:cs="Times New Roman"/>
+          <w:color w:val="000000"/>
+          <w:sz w:val="21"/>
+          <w:szCs w:val="21"/>
+          <w:shd w:val="clear" w:color="auto" w:fill="FFFFFF"/>
+        </w:rPr>
+        <w:t xml:space="preserve">Liu </w:t>
+      </w:r>
+      <w:proofErr w:type="gramStart"/>
+      <w:r>
+        <w:rPr>
+          <w:rFonts w:ascii="Times New Roman" w:eastAsia="微软雅黑" w:hAnsi="Times New Roman" w:cs="Times New Roman"/>
+          <w:color w:val="000000"/>
+          <w:sz w:val="21"/>
+          <w:szCs w:val="21"/>
+          <w:shd w:val="clear" w:color="auto" w:fill="FFFFFF"/>
+        </w:rPr>
+        <w:t>C ,</w:t>
+      </w:r>
+      <w:proofErr w:type="gramEnd"/>
+      <w:r>
+        <w:rPr>
+          <w:rFonts w:ascii="Times New Roman" w:eastAsia="微软雅黑" w:hAnsi="Times New Roman" w:cs="Times New Roman"/>
+          <w:color w:val="000000"/>
+          <w:sz w:val="21"/>
+          <w:szCs w:val="21"/>
+          <w:shd w:val="clear" w:color="auto" w:fill="FFFFFF"/>
+        </w:rPr>
+        <w:t xml:space="preserve"> Sun H , Du N , et al. Augmented LSTM Framework to Construct Medical Self-Diagnosis Android[C]</w:t>
+      </w:r>
+      <w:r>
+        <w:rPr>
+          <w:rFonts w:ascii="Times New Roman" w:eastAsia="微软雅黑" w:hAnsi="Times New Roman" w:cs="Times New Roman"/>
+          <w:color w:val="000000"/>
           <w:sz w:val="21"/>
           <w:szCs w:val="21"/>
           <w:shd w:val="clear" w:color="auto" w:fill="FFFFFF"/>
         </w:rPr>
         <w:t xml:space="preserve">. </w:t>
       </w:r>
-      <w:r>
-        <w:rPr>
-          <w:rFonts w:ascii="Times New Roman" w:hAnsi="Times New Roman" w:cs="Times New Roman"/>
-          <w:color w:val="222222"/>
-          <w:sz w:val="21"/>
-          <w:szCs w:val="21"/>
-          <w:shd w:val="clear" w:color="auto" w:fill="FFFFFF"/>
-        </w:rPr>
-        <w:t>Encyclopedia of Healthcare Information Systems. IGI Global, 2008: 982-989.</w:t>
-      </w:r>
+      <w:bookmarkStart w:id="11" w:name="_GoBack"/>
       <w:bookmarkEnd w:id="11"/>
+      <w:r>
+        <w:rPr>
+          <w:rFonts w:ascii="Times New Roman" w:eastAsia="微软雅黑" w:hAnsi="Times New Roman" w:cs="Times New Roman"/>
+          <w:color w:val="000000"/>
+          <w:sz w:val="21"/>
+          <w:szCs w:val="21"/>
+          <w:shd w:val="clear" w:color="auto" w:fill="FFFFFF"/>
+        </w:rPr>
+        <w:t>2016 IEEE 16th International Conference on Data Mining (ICDM). IEEE, 2016.</w:t>
+      </w:r>
+    </w:p>
+    <w:p>
+      <w:pPr>
+        <w:pStyle w:val="a7"/>
+        <w:ind w:left="840" w:firstLineChars="0" w:firstLine="0"/>
+        <w:jc w:val="both"/>
+        <w:rPr>
+          <w:rFonts w:ascii="Times New Roman" w:hAnsi="Times New Roman" w:cs="Times New Roman" w:hint="eastAsia"/>
+          <w:sz w:val="21"/>
+          <w:szCs w:val="21"/>
+        </w:rPr>
+      </w:pPr>
     </w:p>
     <w:p>
       <w:pPr>
@@ -5330,7 +6102,8 @@
           <w:szCs w:val="21"/>
         </w:rPr>
       </w:pPr>
-      <w:bookmarkStart w:id="12" w:name="_Ref35035813"/>
+      <w:bookmarkStart w:id="12" w:name="_Ref35035895"/>
+      <w:proofErr w:type="spellStart"/>
       <w:r>
         <w:rPr>
           <w:rFonts w:ascii="Times New Roman" w:hAnsi="Times New Roman" w:cs="Times New Roman"/>
@@ -5339,7 +6112,85 @@
           <w:szCs w:val="21"/>
           <w:shd w:val="clear" w:color="auto" w:fill="FFFFFF"/>
         </w:rPr>
-        <w:t>Lipton Z C, Kale D C, Elkan C, et al. Learning to diagnose with LSTM recurrent neural networks[J]. arXiv preprint arXiv:1511.03677, 2015.</w:t>
+        <w:lastRenderedPageBreak/>
+        <w:t>Benhenda</w:t>
+      </w:r>
+      <w:proofErr w:type="spellEnd"/>
+      <w:r>
+        <w:rPr>
+          <w:rFonts w:ascii="Times New Roman" w:hAnsi="Times New Roman" w:cs="Times New Roman"/>
+          <w:color w:val="222222"/>
+          <w:sz w:val="21"/>
+          <w:szCs w:val="21"/>
+          <w:shd w:val="clear" w:color="auto" w:fill="FFFFFF"/>
+        </w:rPr>
+        <w:t xml:space="preserve"> M. </w:t>
+      </w:r>
+      <w:proofErr w:type="spellStart"/>
+      <w:r>
+        <w:rPr>
+          <w:rFonts w:ascii="Times New Roman" w:hAnsi="Times New Roman" w:cs="Times New Roman"/>
+          <w:color w:val="222222"/>
+          <w:sz w:val="21"/>
+          <w:szCs w:val="21"/>
+          <w:shd w:val="clear" w:color="auto" w:fill="FFFFFF"/>
+        </w:rPr>
+        <w:t>ChemGAN</w:t>
+      </w:r>
+      <w:proofErr w:type="spellEnd"/>
+      <w:r>
+        <w:rPr>
+          <w:rFonts w:ascii="Times New Roman" w:hAnsi="Times New Roman" w:cs="Times New Roman"/>
+          <w:color w:val="222222"/>
+          <w:sz w:val="21"/>
+          <w:szCs w:val="21"/>
+          <w:shd w:val="clear" w:color="auto" w:fill="FFFFFF"/>
+        </w:rPr>
+        <w:t xml:space="preserve"> challenge for drug discovery: can AI reproduce natural chemical </w:t>
+      </w:r>
+      <w:proofErr w:type="gramStart"/>
+      <w:r>
+        <w:rPr>
+          <w:rFonts w:ascii="Times New Roman" w:hAnsi="Times New Roman" w:cs="Times New Roman"/>
+          <w:color w:val="222222"/>
+          <w:sz w:val="21"/>
+          <w:szCs w:val="21"/>
+          <w:shd w:val="clear" w:color="auto" w:fill="FFFFFF"/>
+        </w:rPr>
+        <w:t>diversity?[</w:t>
+      </w:r>
+      <w:proofErr w:type="gramEnd"/>
+      <w:r>
+        <w:rPr>
+          <w:rFonts w:ascii="Times New Roman" w:hAnsi="Times New Roman" w:cs="Times New Roman"/>
+          <w:color w:val="222222"/>
+          <w:sz w:val="21"/>
+          <w:szCs w:val="21"/>
+          <w:shd w:val="clear" w:color="auto" w:fill="FFFFFF"/>
+        </w:rPr>
+        <w:t xml:space="preserve">J]. </w:t>
+      </w:r>
+      <w:proofErr w:type="spellStart"/>
+      <w:r>
+        <w:rPr>
+          <w:rFonts w:ascii="Times New Roman" w:hAnsi="Times New Roman" w:cs="Times New Roman"/>
+          <w:color w:val="222222"/>
+          <w:sz w:val="21"/>
+          <w:szCs w:val="21"/>
+          <w:shd w:val="clear" w:color="auto" w:fill="FFFFFF"/>
+        </w:rPr>
+        <w:t>arXiv</w:t>
+      </w:r>
+      <w:proofErr w:type="spellEnd"/>
+      <w:r>
+        <w:rPr>
+          <w:rFonts w:ascii="Times New Roman" w:hAnsi="Times New Roman" w:cs="Times New Roman"/>
+          <w:color w:val="222222"/>
+          <w:sz w:val="21"/>
+          <w:szCs w:val="21"/>
+          <w:shd w:val="clear" w:color="auto" w:fill="FFFFFF"/>
+        </w:rPr>
+        <w:t xml:space="preserve"> preprint arXiv:1708.08227, 2017.</w:t>
       </w:r>
       <w:bookmarkEnd w:id="12"/>
     </w:p>
@@ -5351,23 +6202,74 @@
           <w:numId w:val="1"/>
         </w:numPr>
         <w:ind w:firstLineChars="0"/>
-        <w:jc w:val="both"/>
-        <w:rPr>
-          <w:rFonts w:ascii="Times New Roman" w:hAnsi="Times New Roman" w:cs="Times New Roman"/>
-          <w:sz w:val="21"/>
-          <w:szCs w:val="21"/>
+        <w:rPr>
+          <w:rFonts w:ascii="Times New Roman" w:hAnsi="Times New Roman" w:cs="Times New Roman"/>
         </w:rPr>
       </w:pPr>
-      <w:bookmarkStart w:id="13" w:name="_Ref35035895"/>
+      <w:bookmarkStart w:id="13" w:name="_Ref35035864"/>
+      <w:proofErr w:type="spellStart"/>
       <w:r>
         <w:rPr>
           <w:rFonts w:ascii="Times New Roman" w:hAnsi="Times New Roman" w:cs="Times New Roman"/>
           <w:color w:val="222222"/>
-          <w:sz w:val="21"/>
-          <w:szCs w:val="21"/>
-          <w:shd w:val="clear" w:color="auto" w:fill="FFFFFF"/>
-        </w:rPr>
-        <w:t>Benhenda M. ChemGAN challenge for drug discovery: can AI reproduce natural chemical diversity?[J]. arXiv preprint arXiv:1708.08227, 2017.</w:t>
+          <w:sz w:val="20"/>
+          <w:szCs w:val="20"/>
+          <w:shd w:val="clear" w:color="auto" w:fill="FFFFFF"/>
+        </w:rPr>
+        <w:t>Goodfellow</w:t>
+      </w:r>
+      <w:proofErr w:type="spellEnd"/>
+      <w:r>
+        <w:rPr>
+          <w:rFonts w:ascii="Times New Roman" w:hAnsi="Times New Roman" w:cs="Times New Roman"/>
+          <w:color w:val="222222"/>
+          <w:sz w:val="20"/>
+          <w:szCs w:val="20"/>
+          <w:shd w:val="clear" w:color="auto" w:fill="FFFFFF"/>
+        </w:rPr>
+        <w:t xml:space="preserve"> I, </w:t>
+      </w:r>
+      <w:proofErr w:type="spellStart"/>
+      <w:r>
+        <w:rPr>
+          <w:rFonts w:ascii="Times New Roman" w:hAnsi="Times New Roman" w:cs="Times New Roman"/>
+          <w:color w:val="222222"/>
+          <w:sz w:val="20"/>
+          <w:szCs w:val="20"/>
+          <w:shd w:val="clear" w:color="auto" w:fill="FFFFFF"/>
+        </w:rPr>
+        <w:t>Pouget</w:t>
+      </w:r>
+      <w:proofErr w:type="spellEnd"/>
+      <w:r>
+        <w:rPr>
+          <w:rFonts w:ascii="Times New Roman" w:hAnsi="Times New Roman" w:cs="Times New Roman"/>
+          <w:color w:val="222222"/>
+          <w:sz w:val="20"/>
+          <w:szCs w:val="20"/>
+          <w:shd w:val="clear" w:color="auto" w:fill="FFFFFF"/>
+        </w:rPr>
+        <w:t>-Abadie J, Mirza M, et al. Generative adversarial nets[C]</w:t>
+      </w:r>
+      <w:r>
+        <w:rPr>
+          <w:rFonts w:ascii="Times New Roman" w:hAnsi="Times New Roman" w:cs="Times New Roman"/>
+          <w:color w:val="222222"/>
+          <w:sz w:val="20"/>
+          <w:szCs w:val="20"/>
+          <w:shd w:val="clear" w:color="auto" w:fill="FFFFFF"/>
+        </w:rPr>
+        <w:t xml:space="preserve">. </w:t>
+      </w:r>
+      <w:r>
+        <w:rPr>
+          <w:rFonts w:ascii="Times New Roman" w:hAnsi="Times New Roman" w:cs="Times New Roman"/>
+          <w:color w:val="222222"/>
+          <w:sz w:val="20"/>
+          <w:szCs w:val="20"/>
+          <w:shd w:val="clear" w:color="auto" w:fill="FFFFFF"/>
+        </w:rPr>
+        <w:t>Advances in neural information processing systems. 2014: 2672-2680.</w:t>
       </w:r>
       <w:bookmarkEnd w:id="13"/>
     </w:p>
@@ -5379,43 +6281,497 @@
           <w:numId w:val="1"/>
         </w:numPr>
         <w:ind w:firstLineChars="0"/>
-        <w:rPr>
-          <w:rFonts w:ascii="Times New Roman" w:hAnsi="Times New Roman" w:cs="Times New Roman"/>
+        <w:jc w:val="both"/>
+        <w:rPr>
+          <w:rFonts w:ascii="Times New Roman" w:hAnsi="Times New Roman" w:cs="Times New Roman"/>
+          <w:sz w:val="21"/>
+          <w:szCs w:val="21"/>
         </w:rPr>
       </w:pPr>
-      <w:bookmarkStart w:id="14" w:name="_Ref35035864"/>
+      <w:bookmarkStart w:id="14" w:name="_Ref35035897"/>
       <w:r>
         <w:rPr>
           <w:rFonts w:ascii="Times New Roman" w:hAnsi="Times New Roman" w:cs="Times New Roman"/>
           <w:color w:val="222222"/>
-          <w:sz w:val="20"/>
-          <w:szCs w:val="20"/>
-          <w:shd w:val="clear" w:color="auto" w:fill="FFFFFF"/>
-        </w:rPr>
-        <w:lastRenderedPageBreak/>
-        <w:t>Goodfellow I, Pouget-Abadie J, Mirza M, et al. Generative adversarial nets[C]</w:t>
-      </w:r>
+          <w:sz w:val="21"/>
+          <w:szCs w:val="21"/>
+          <w:shd w:val="clear" w:color="auto" w:fill="FFFFFF"/>
+        </w:rPr>
+        <w:t xml:space="preserve">Xu N, Wang P, Chen L, et al. MR-GNN: multi-resolution and dual graph neural network for predicting structured entity interactions[J]. </w:t>
+      </w:r>
+      <w:proofErr w:type="spellStart"/>
       <w:r>
         <w:rPr>
           <w:rFonts w:ascii="Times New Roman" w:hAnsi="Times New Roman" w:cs="Times New Roman"/>
           <w:color w:val="222222"/>
-          <w:sz w:val="20"/>
-          <w:szCs w:val="20"/>
-          <w:shd w:val="clear" w:color="auto" w:fill="FFFFFF"/>
+          <w:sz w:val="21"/>
+          <w:szCs w:val="21"/>
+          <w:shd w:val="clear" w:color="auto" w:fill="FFFFFF"/>
+        </w:rPr>
+        <w:t>arXiv</w:t>
+      </w:r>
+      <w:proofErr w:type="spellEnd"/>
+      <w:r>
+        <w:rPr>
+          <w:rFonts w:ascii="Times New Roman" w:hAnsi="Times New Roman" w:cs="Times New Roman"/>
+          <w:color w:val="222222"/>
+          <w:sz w:val="21"/>
+          <w:szCs w:val="21"/>
+          <w:shd w:val="clear" w:color="auto" w:fill="FFFFFF"/>
+        </w:rPr>
+        <w:t xml:space="preserve"> preprint arXiv:1905.09558, 2019.</w:t>
+      </w:r>
+      <w:bookmarkEnd w:id="14"/>
+    </w:p>
+    <w:bookmarkStart w:id="15" w:name="_Ref35035481"/>
+    <w:p>
+      <w:pPr>
+        <w:pStyle w:val="a7"/>
+        <w:numPr>
+          <w:ilvl w:val="0"/>
+          <w:numId w:val="1"/>
+        </w:numPr>
+        <w:ind w:firstLineChars="0"/>
+        <w:jc w:val="both"/>
+        <w:rPr>
+          <w:rFonts w:ascii="Times New Roman" w:hAnsi="Times New Roman" w:cs="Times New Roman"/>
+        </w:rPr>
+      </w:pPr>
+      <w:r>
+        <w:rPr>
+          <w:rFonts w:ascii="Times New Roman" w:hAnsi="Times New Roman" w:cs="Times New Roman"/>
+          <w:sz w:val="21"/>
+          <w:szCs w:val="21"/>
+          <w:bdr w:val="none" w:sz="0" w:space="0" w:color="auto" w:frame="1"/>
+        </w:rPr>
+        <w:fldChar w:fldCharType="begin"/>
+      </w:r>
+      <w:r>
+        <w:rPr>
+          <w:rFonts w:ascii="Times New Roman" w:hAnsi="Times New Roman" w:cs="Times New Roman"/>
+          <w:sz w:val="21"/>
+          <w:szCs w:val="21"/>
+          <w:bdr w:val="none" w:sz="0" w:space="0" w:color="auto" w:frame="1"/>
+        </w:rPr>
+        <w:instrText xml:space="preserve"> HYPERLINK "javascript:;" </w:instrText>
+      </w:r>
+      <w:r>
+        <w:rPr>
+          <w:rFonts w:ascii="Times New Roman" w:hAnsi="Times New Roman" w:cs="Times New Roman"/>
+          <w:sz w:val="21"/>
+          <w:szCs w:val="21"/>
+          <w:bdr w:val="none" w:sz="0" w:space="0" w:color="auto" w:frame="1"/>
+        </w:rPr>
+        <w:fldChar w:fldCharType="separate"/>
+      </w:r>
+      <w:r>
+        <w:rPr>
+          <w:rFonts w:ascii="Times New Roman" w:hAnsi="Times New Roman" w:cs="Times New Roman"/>
+          <w:sz w:val="21"/>
+          <w:szCs w:val="21"/>
+          <w:bdr w:val="none" w:sz="0" w:space="0" w:color="auto" w:frame="1"/>
+        </w:rPr>
+        <w:t>Dahai Zhao</w:t>
+      </w:r>
+      <w:r>
+        <w:rPr>
+          <w:rFonts w:ascii="Times New Roman" w:hAnsi="Times New Roman" w:cs="Times New Roman"/>
+          <w:sz w:val="21"/>
+          <w:szCs w:val="21"/>
+          <w:bdr w:val="none" w:sz="0" w:space="0" w:color="auto" w:frame="1"/>
+        </w:rPr>
+        <w:fldChar w:fldCharType="end"/>
+      </w:r>
+      <w:r>
+        <w:rPr>
+          <w:rFonts w:ascii="Times New Roman" w:hAnsi="Times New Roman" w:cs="Times New Roman"/>
+          <w:sz w:val="21"/>
+          <w:szCs w:val="21"/>
+          <w:bdr w:val="none" w:sz="0" w:space="0" w:color="auto" w:frame="1"/>
+        </w:rPr>
+        <w:t>,</w:t>
+      </w:r>
+      <w:r>
+        <w:rPr>
+          <w:rFonts w:ascii="Times New Roman" w:hAnsi="Times New Roman" w:cs="Times New Roman"/>
+          <w:sz w:val="21"/>
+          <w:szCs w:val="21"/>
+        </w:rPr>
+        <w:t> </w:t>
+      </w:r>
+      <w:hyperlink r:id="rId6" w:history="1">
+        <w:proofErr w:type="spellStart"/>
+        <w:r>
+          <w:rPr>
+            <w:rFonts w:ascii="Times New Roman" w:hAnsi="Times New Roman" w:cs="Times New Roman"/>
+            <w:sz w:val="21"/>
+            <w:szCs w:val="21"/>
+            <w:bdr w:val="none" w:sz="0" w:space="0" w:color="auto" w:frame="1"/>
+          </w:rPr>
+          <w:t>Feifei</w:t>
+        </w:r>
+        <w:proofErr w:type="spellEnd"/>
+        <w:r>
+          <w:rPr>
+            <w:rFonts w:ascii="Times New Roman" w:hAnsi="Times New Roman" w:cs="Times New Roman"/>
+            <w:sz w:val="21"/>
+            <w:szCs w:val="21"/>
+            <w:bdr w:val="none" w:sz="0" w:space="0" w:color="auto" w:frame="1"/>
+          </w:rPr>
+          <w:t xml:space="preserve"> Yao</w:t>
+        </w:r>
+      </w:hyperlink>
+      <w:r>
+        <w:rPr>
+          <w:rFonts w:ascii="Times New Roman" w:hAnsi="Times New Roman" w:cs="Times New Roman"/>
+          <w:sz w:val="21"/>
+          <w:szCs w:val="21"/>
+          <w:bdr w:val="none" w:sz="0" w:space="0" w:color="auto" w:frame="1"/>
+        </w:rPr>
+        <w:t>,</w:t>
+      </w:r>
+      <w:r>
+        <w:rPr>
+          <w:rFonts w:ascii="Times New Roman" w:hAnsi="Times New Roman" w:cs="Times New Roman"/>
+          <w:sz w:val="21"/>
+          <w:szCs w:val="21"/>
+        </w:rPr>
+        <w:t> </w:t>
+      </w:r>
+      <w:proofErr w:type="spellStart"/>
+      <w:r>
+        <w:rPr>
+          <w:rFonts w:ascii="Times New Roman" w:hAnsi="Times New Roman" w:cs="Times New Roman"/>
+          <w:sz w:val="21"/>
+          <w:szCs w:val="21"/>
+          <w:bdr w:val="none" w:sz="0" w:space="0" w:color="auto" w:frame="1"/>
+        </w:rPr>
+        <w:fldChar w:fldCharType="begin"/>
+      </w:r>
+      <w:r>
+        <w:rPr>
+          <w:rFonts w:ascii="Times New Roman" w:hAnsi="Times New Roman" w:cs="Times New Roman"/>
+          <w:sz w:val="21"/>
+          <w:szCs w:val="21"/>
+          <w:bdr w:val="none" w:sz="0" w:space="0" w:color="auto" w:frame="1"/>
+        </w:rPr>
+        <w:instrText xml:space="preserve"> HYPERLINK "javascript:;" </w:instrText>
+      </w:r>
+      <w:r>
+        <w:rPr>
+          <w:rFonts w:ascii="Times New Roman" w:hAnsi="Times New Roman" w:cs="Times New Roman"/>
+          <w:sz w:val="21"/>
+          <w:szCs w:val="21"/>
+          <w:bdr w:val="none" w:sz="0" w:space="0" w:color="auto" w:frame="1"/>
+        </w:rPr>
+        <w:fldChar w:fldCharType="separate"/>
+      </w:r>
+      <w:r>
+        <w:rPr>
+          <w:rFonts w:ascii="Times New Roman" w:hAnsi="Times New Roman" w:cs="Times New Roman"/>
+          <w:sz w:val="21"/>
+          <w:szCs w:val="21"/>
+          <w:bdr w:val="none" w:sz="0" w:space="0" w:color="auto" w:frame="1"/>
+        </w:rPr>
+        <w:t>Lijie</w:t>
+      </w:r>
+      <w:proofErr w:type="spellEnd"/>
+      <w:r>
+        <w:rPr>
+          <w:rFonts w:ascii="Times New Roman" w:hAnsi="Times New Roman" w:cs="Times New Roman"/>
+          <w:sz w:val="21"/>
+          <w:szCs w:val="21"/>
+          <w:bdr w:val="none" w:sz="0" w:space="0" w:color="auto" w:frame="1"/>
+        </w:rPr>
+        <w:t xml:space="preserve"> Wang</w:t>
+      </w:r>
+      <w:r>
+        <w:rPr>
+          <w:rFonts w:ascii="Times New Roman" w:hAnsi="Times New Roman" w:cs="Times New Roman"/>
+          <w:sz w:val="21"/>
+          <w:szCs w:val="21"/>
+          <w:bdr w:val="none" w:sz="0" w:space="0" w:color="auto" w:frame="1"/>
+        </w:rPr>
+        <w:fldChar w:fldCharType="end"/>
+      </w:r>
+      <w:r>
+        <w:rPr>
+          <w:rFonts w:ascii="Times New Roman" w:hAnsi="Times New Roman" w:cs="Times New Roman"/>
+          <w:sz w:val="21"/>
+          <w:szCs w:val="21"/>
+          <w:bdr w:val="none" w:sz="0" w:space="0" w:color="auto" w:frame="1"/>
+        </w:rPr>
+        <w:t>,</w:t>
+      </w:r>
+      <w:r>
+        <w:rPr>
+          <w:rFonts w:ascii="Times New Roman" w:hAnsi="Times New Roman" w:cs="Times New Roman"/>
+          <w:sz w:val="21"/>
+          <w:szCs w:val="21"/>
+        </w:rPr>
+        <w:t> </w:t>
+      </w:r>
+      <w:hyperlink r:id="rId7" w:history="1">
+        <w:r>
+          <w:rPr>
+            <w:rFonts w:ascii="Times New Roman" w:hAnsi="Times New Roman" w:cs="Times New Roman"/>
+            <w:sz w:val="21"/>
+            <w:szCs w:val="21"/>
+            <w:bdr w:val="none" w:sz="0" w:space="0" w:color="auto" w:frame="1"/>
+          </w:rPr>
+          <w:t>Ling Zheng</w:t>
+        </w:r>
+      </w:hyperlink>
+      <w:r>
+        <w:rPr>
+          <w:rFonts w:ascii="Times New Roman" w:hAnsi="Times New Roman" w:cs="Times New Roman"/>
+          <w:sz w:val="21"/>
+          <w:szCs w:val="21"/>
+          <w:bdr w:val="none" w:sz="0" w:space="0" w:color="auto" w:frame="1"/>
+        </w:rPr>
+        <w:t>,</w:t>
+      </w:r>
+      <w:r>
+        <w:rPr>
+          <w:rFonts w:ascii="Times New Roman" w:hAnsi="Times New Roman" w:cs="Times New Roman"/>
+          <w:sz w:val="21"/>
+          <w:szCs w:val="21"/>
+        </w:rPr>
+        <w:t> </w:t>
+      </w:r>
+      <w:hyperlink r:id="rId8" w:history="1">
+        <w:proofErr w:type="spellStart"/>
+        <w:r>
+          <w:rPr>
+            <w:rFonts w:ascii="Times New Roman" w:hAnsi="Times New Roman" w:cs="Times New Roman"/>
+            <w:sz w:val="21"/>
+            <w:szCs w:val="21"/>
+            <w:bdr w:val="none" w:sz="0" w:space="0" w:color="auto" w:frame="1"/>
+          </w:rPr>
+          <w:t>Yongjun</w:t>
+        </w:r>
+        <w:proofErr w:type="spellEnd"/>
+        <w:r>
+          <w:rPr>
+            <w:rFonts w:ascii="Times New Roman" w:hAnsi="Times New Roman" w:cs="Times New Roman"/>
+            <w:sz w:val="21"/>
+            <w:szCs w:val="21"/>
+            <w:bdr w:val="none" w:sz="0" w:space="0" w:color="auto" w:frame="1"/>
+          </w:rPr>
+          <w:t xml:space="preserve"> Gao</w:t>
+        </w:r>
+      </w:hyperlink>
+      <w:r>
+        <w:rPr>
+          <w:rFonts w:ascii="Times New Roman" w:hAnsi="Times New Roman" w:cs="Times New Roman"/>
+          <w:sz w:val="21"/>
+          <w:szCs w:val="21"/>
+          <w:bdr w:val="none" w:sz="0" w:space="0" w:color="auto" w:frame="1"/>
+        </w:rPr>
+        <w:t>,</w:t>
+      </w:r>
+      <w:r>
+        <w:rPr>
+          <w:rFonts w:ascii="Times New Roman" w:hAnsi="Times New Roman" w:cs="Times New Roman"/>
+          <w:sz w:val="21"/>
+          <w:szCs w:val="21"/>
+        </w:rPr>
+        <w:t> </w:t>
+      </w:r>
+      <w:hyperlink r:id="rId9" w:history="1">
+        <w:r>
+          <w:rPr>
+            <w:rFonts w:ascii="Times New Roman" w:hAnsi="Times New Roman" w:cs="Times New Roman"/>
+            <w:sz w:val="21"/>
+            <w:szCs w:val="21"/>
+            <w:bdr w:val="none" w:sz="0" w:space="0" w:color="auto" w:frame="1"/>
+          </w:rPr>
+          <w:t>Jun Ye</w:t>
+        </w:r>
+      </w:hyperlink>
+      <w:r>
+        <w:rPr>
+          <w:rFonts w:ascii="Times New Roman" w:hAnsi="Times New Roman" w:cs="Times New Roman"/>
+          <w:sz w:val="21"/>
+          <w:szCs w:val="21"/>
+          <w:bdr w:val="none" w:sz="0" w:space="0" w:color="auto" w:frame="1"/>
+        </w:rPr>
+        <w:t>,</w:t>
+      </w:r>
+      <w:r>
+        <w:rPr>
+          <w:rFonts w:ascii="Times New Roman" w:hAnsi="Times New Roman" w:cs="Times New Roman"/>
+          <w:sz w:val="21"/>
+          <w:szCs w:val="21"/>
+        </w:rPr>
+        <w:t> </w:t>
+      </w:r>
+      <w:hyperlink r:id="rId10" w:history="1">
+        <w:r>
+          <w:rPr>
+            <w:rFonts w:ascii="Times New Roman" w:hAnsi="Times New Roman" w:cs="Times New Roman"/>
+            <w:sz w:val="21"/>
+            <w:szCs w:val="21"/>
+            <w:bdr w:val="none" w:sz="0" w:space="0" w:color="auto" w:frame="1"/>
+          </w:rPr>
+          <w:t>Feng Guo</w:t>
+        </w:r>
+      </w:hyperlink>
+      <w:r>
+        <w:rPr>
+          <w:rFonts w:ascii="Times New Roman" w:hAnsi="Times New Roman" w:cs="Times New Roman"/>
+          <w:sz w:val="21"/>
+          <w:szCs w:val="21"/>
+          <w:bdr w:val="none" w:sz="0" w:space="0" w:color="auto" w:frame="1"/>
+        </w:rPr>
+        <w:t>,</w:t>
+      </w:r>
+      <w:r>
+        <w:rPr>
+          <w:rFonts w:ascii="Times New Roman" w:hAnsi="Times New Roman" w:cs="Times New Roman"/>
+          <w:sz w:val="21"/>
+          <w:szCs w:val="21"/>
+        </w:rPr>
+        <w:t> </w:t>
+      </w:r>
+      <w:hyperlink r:id="rId11" w:history="1">
+        <w:r>
+          <w:rPr>
+            <w:rFonts w:ascii="Times New Roman" w:hAnsi="Times New Roman" w:cs="Times New Roman"/>
+            <w:sz w:val="21"/>
+            <w:szCs w:val="21"/>
+            <w:bdr w:val="none" w:sz="0" w:space="0" w:color="auto" w:frame="1"/>
+          </w:rPr>
+          <w:t>Hui Zhao</w:t>
+        </w:r>
+      </w:hyperlink>
+      <w:r>
+        <w:rPr>
+          <w:rFonts w:ascii="Times New Roman" w:hAnsi="Times New Roman" w:cs="Times New Roman"/>
+          <w:sz w:val="21"/>
+          <w:szCs w:val="21"/>
+          <w:bdr w:val="none" w:sz="0" w:space="0" w:color="auto" w:frame="1"/>
+        </w:rPr>
+        <w:t>,</w:t>
+      </w:r>
+      <w:r>
+        <w:rPr>
+          <w:rFonts w:ascii="Times New Roman" w:hAnsi="Times New Roman" w:cs="Times New Roman"/>
+          <w:sz w:val="21"/>
+          <w:szCs w:val="21"/>
+        </w:rPr>
+        <w:t> </w:t>
+      </w:r>
+      <w:proofErr w:type="spellStart"/>
+      <w:r>
+        <w:rPr>
+          <w:rFonts w:ascii="Times New Roman" w:hAnsi="Times New Roman" w:cs="Times New Roman"/>
+          <w:sz w:val="21"/>
+          <w:szCs w:val="21"/>
+          <w:bdr w:val="none" w:sz="0" w:space="0" w:color="auto" w:frame="1"/>
+        </w:rPr>
+        <w:fldChar w:fldCharType="begin"/>
+      </w:r>
+      <w:r>
+        <w:rPr>
+          <w:rFonts w:ascii="Times New Roman" w:hAnsi="Times New Roman" w:cs="Times New Roman"/>
+          <w:sz w:val="21"/>
+          <w:szCs w:val="21"/>
+          <w:bdr w:val="none" w:sz="0" w:space="0" w:color="auto" w:frame="1"/>
+        </w:rPr>
+        <w:instrText xml:space="preserve"> HYPERLINK "javascript:;" </w:instrText>
+      </w:r>
+      <w:r>
+        <w:rPr>
+          <w:rFonts w:ascii="Times New Roman" w:hAnsi="Times New Roman" w:cs="Times New Roman"/>
+          <w:sz w:val="21"/>
+          <w:szCs w:val="21"/>
+          <w:bdr w:val="none" w:sz="0" w:space="0" w:color="auto" w:frame="1"/>
+        </w:rPr>
+        <w:fldChar w:fldCharType="separate"/>
+      </w:r>
+      <w:r>
+        <w:rPr>
+          <w:rFonts w:ascii="Times New Roman" w:hAnsi="Times New Roman" w:cs="Times New Roman"/>
+          <w:sz w:val="21"/>
+          <w:szCs w:val="21"/>
+          <w:bdr w:val="none" w:sz="0" w:space="0" w:color="auto" w:frame="1"/>
+        </w:rPr>
+        <w:t>Rongbao</w:t>
+      </w:r>
+      <w:proofErr w:type="spellEnd"/>
+      <w:r>
+        <w:rPr>
+          <w:rFonts w:ascii="Times New Roman" w:hAnsi="Times New Roman" w:cs="Times New Roman"/>
+          <w:sz w:val="21"/>
+          <w:szCs w:val="21"/>
+          <w:bdr w:val="none" w:sz="0" w:space="0" w:color="auto" w:frame="1"/>
+        </w:rPr>
+        <w:t xml:space="preserve"> Gao</w:t>
+      </w:r>
+      <w:r>
+        <w:rPr>
+          <w:rFonts w:ascii="Times New Roman" w:hAnsi="Times New Roman" w:cs="Times New Roman"/>
+          <w:sz w:val="21"/>
+          <w:szCs w:val="21"/>
+          <w:bdr w:val="none" w:sz="0" w:space="0" w:color="auto" w:frame="1"/>
+        </w:rPr>
+        <w:fldChar w:fldCharType="end"/>
+      </w:r>
+      <w:r>
+        <w:rPr>
+          <w:rFonts w:ascii="Times New Roman" w:hAnsi="Times New Roman" w:cs="Times New Roman"/>
+          <w:sz w:val="21"/>
+          <w:szCs w:val="21"/>
+          <w:bdr w:val="none" w:sz="0" w:space="0" w:color="auto" w:frame="1"/>
         </w:rPr>
         <w:t xml:space="preserve">. </w:t>
       </w:r>
       <w:r>
         <w:rPr>
           <w:rFonts w:ascii="Times New Roman" w:hAnsi="Times New Roman" w:cs="Times New Roman"/>
-          <w:color w:val="222222"/>
-          <w:sz w:val="20"/>
-          <w:szCs w:val="20"/>
-          <w:shd w:val="clear" w:color="auto" w:fill="FFFFFF"/>
-        </w:rPr>
-        <w:t>Advances in neural information processing systems. 2014: 2672-2680.</w:t>
-      </w:r>
-      <w:bookmarkEnd w:id="14"/>
+          <w:sz w:val="21"/>
+          <w:szCs w:val="21"/>
+        </w:rPr>
+        <w:t xml:space="preserve">A comparative study on the clinical features of COVID-19 pneumonia to other pneumonias. </w:t>
+      </w:r>
+      <w:r>
+        <w:rPr>
+          <w:rStyle w:val="a8"/>
+          <w:rFonts w:ascii="Times New Roman" w:hAnsi="Times New Roman" w:cs="Times New Roman"/>
+          <w:i w:val="0"/>
+          <w:color w:val="24292E"/>
+          <w:sz w:val="21"/>
+          <w:szCs w:val="21"/>
+          <w:shd w:val="clear" w:color="auto" w:fill="FFFFFF"/>
+        </w:rPr>
+        <w:t>Clinical infectious diseases</w:t>
+      </w:r>
+      <w:r>
+        <w:rPr>
+          <w:rStyle w:val="a8"/>
+          <w:rFonts w:ascii="Times New Roman" w:hAnsi="Times New Roman" w:cs="Times New Roman"/>
+          <w:i w:val="0"/>
+          <w:color w:val="24292E"/>
+          <w:sz w:val="21"/>
+          <w:szCs w:val="21"/>
+          <w:shd w:val="clear" w:color="auto" w:fill="FFFFFF"/>
+        </w:rPr>
+        <w:t>, ciaa247</w:t>
+      </w:r>
+      <w:r>
+        <w:rPr>
+          <w:rStyle w:val="a8"/>
+          <w:rFonts w:ascii="Times New Roman" w:hAnsi="Times New Roman" w:cs="Times New Roman"/>
+          <w:i w:val="0"/>
+          <w:color w:val="24292E"/>
+          <w:sz w:val="21"/>
+          <w:szCs w:val="21"/>
+          <w:shd w:val="clear" w:color="auto" w:fill="FFFFFF"/>
+        </w:rPr>
+        <w:t>. 2020</w:t>
+      </w:r>
+      <w:bookmarkEnd w:id="15"/>
     </w:p>
     <w:p>
       <w:pPr>
@@ -5427,359 +6783,19 @@
         <w:ind w:firstLineChars="0"/>
         <w:jc w:val="both"/>
         <w:rPr>
-          <w:rFonts w:ascii="Times New Roman" w:hAnsi="Times New Roman" w:cs="Times New Roman"/>
-          <w:sz w:val="21"/>
-          <w:szCs w:val="21"/>
+          <w:rFonts w:ascii="Times New Roman" w:hAnsi="Times New Roman" w:cs="Times New Roman" w:hint="eastAsia"/>
         </w:rPr>
       </w:pPr>
-      <w:bookmarkStart w:id="15" w:name="_Ref35035897"/>
+      <w:bookmarkStart w:id="16" w:name="_Ref35035420"/>
       <w:r>
         <w:rPr>
           <w:rFonts w:ascii="Times New Roman" w:hAnsi="Times New Roman" w:cs="Times New Roman"/>
           <w:color w:val="222222"/>
-          <w:sz w:val="21"/>
-          <w:szCs w:val="21"/>
-          <w:shd w:val="clear" w:color="auto" w:fill="FFFFFF"/>
-        </w:rPr>
-        <w:t>Xu N, Wang P, Chen L, et al. MR-GNN: multi-resolution and dual graph neural network for predicting structured entity interactions[J]. arXiv preprint arXiv:1905.09558, 2019.</w:t>
-      </w:r>
-      <w:bookmarkEnd w:id="15"/>
-    </w:p>
-    <w:bookmarkStart w:id="16" w:name="_Ref35035481"/>
-    <w:p>
-      <w:pPr>
-        <w:pStyle w:val="a7"/>
-        <w:numPr>
-          <w:ilvl w:val="0"/>
-          <w:numId w:val="1"/>
-        </w:numPr>
-        <w:ind w:firstLineChars="0"/>
-        <w:jc w:val="both"/>
-        <w:rPr>
-          <w:rFonts w:ascii="Times New Roman" w:hAnsi="Times New Roman" w:cs="Times New Roman"/>
-        </w:rPr>
-      </w:pPr>
-      <w:r>
-        <w:rPr>
-          <w:rFonts w:ascii="Times New Roman" w:hAnsi="Times New Roman" w:cs="Times New Roman"/>
-          <w:sz w:val="21"/>
-          <w:szCs w:val="21"/>
-          <w:bdr w:val="none" w:sz="0" w:space="0" w:color="auto" w:frame="1"/>
-        </w:rPr>
-        <w:fldChar w:fldCharType="begin"/>
-      </w:r>
-      <w:r>
-        <w:rPr>
-          <w:rFonts w:ascii="Times New Roman" w:hAnsi="Times New Roman" w:cs="Times New Roman"/>
-          <w:sz w:val="21"/>
-          <w:szCs w:val="21"/>
-          <w:bdr w:val="none" w:sz="0" w:space="0" w:color="auto" w:frame="1"/>
-        </w:rPr>
-        <w:instrText xml:space="preserve"> HYPERLINK "javascript:;" </w:instrText>
-      </w:r>
-      <w:r>
-        <w:rPr>
-          <w:rFonts w:ascii="Times New Roman" w:hAnsi="Times New Roman" w:cs="Times New Roman"/>
-          <w:sz w:val="21"/>
-          <w:szCs w:val="21"/>
-          <w:bdr w:val="none" w:sz="0" w:space="0" w:color="auto" w:frame="1"/>
-        </w:rPr>
-        <w:fldChar w:fldCharType="separate"/>
-      </w:r>
-      <w:r>
-        <w:rPr>
-          <w:rFonts w:ascii="Times New Roman" w:hAnsi="Times New Roman" w:cs="Times New Roman"/>
-          <w:sz w:val="21"/>
-          <w:szCs w:val="21"/>
-          <w:bdr w:val="none" w:sz="0" w:space="0" w:color="auto" w:frame="1"/>
-        </w:rPr>
-        <w:t>Dahai Zhao</w:t>
-      </w:r>
-      <w:r>
-        <w:rPr>
-          <w:rFonts w:ascii="Times New Roman" w:hAnsi="Times New Roman" w:cs="Times New Roman"/>
-          <w:sz w:val="21"/>
-          <w:szCs w:val="21"/>
-          <w:bdr w:val="none" w:sz="0" w:space="0" w:color="auto" w:frame="1"/>
-        </w:rPr>
-        <w:fldChar w:fldCharType="end"/>
-      </w:r>
-      <w:r>
-        <w:rPr>
-          <w:rFonts w:ascii="Times New Roman" w:hAnsi="Times New Roman" w:cs="Times New Roman"/>
-          <w:sz w:val="21"/>
-          <w:szCs w:val="21"/>
-          <w:bdr w:val="none" w:sz="0" w:space="0" w:color="auto" w:frame="1"/>
-        </w:rPr>
-        <w:t>,</w:t>
-      </w:r>
-      <w:r>
-        <w:rPr>
-          <w:rFonts w:ascii="Times New Roman" w:hAnsi="Times New Roman" w:cs="Times New Roman"/>
-          <w:sz w:val="21"/>
-          <w:szCs w:val="21"/>
-        </w:rPr>
-        <w:t> </w:t>
-      </w:r>
-      <w:hyperlink r:id="rId6" w:history="1">
-        <w:r>
-          <w:rPr>
-            <w:rFonts w:ascii="Times New Roman" w:hAnsi="Times New Roman" w:cs="Times New Roman"/>
-            <w:sz w:val="21"/>
-            <w:szCs w:val="21"/>
-            <w:bdr w:val="none" w:sz="0" w:space="0" w:color="auto" w:frame="1"/>
-          </w:rPr>
-          <w:t>Feifei Yao</w:t>
-        </w:r>
-      </w:hyperlink>
-      <w:r>
-        <w:rPr>
-          <w:rFonts w:ascii="Times New Roman" w:hAnsi="Times New Roman" w:cs="Times New Roman"/>
-          <w:sz w:val="21"/>
-          <w:szCs w:val="21"/>
-          <w:bdr w:val="none" w:sz="0" w:space="0" w:color="auto" w:frame="1"/>
-        </w:rPr>
-        <w:t>,</w:t>
-      </w:r>
-      <w:r>
-        <w:rPr>
-          <w:rFonts w:ascii="Times New Roman" w:hAnsi="Times New Roman" w:cs="Times New Roman"/>
-          <w:sz w:val="21"/>
-          <w:szCs w:val="21"/>
-        </w:rPr>
-        <w:t> </w:t>
-      </w:r>
-      <w:hyperlink r:id="rId7" w:history="1">
-        <w:r>
-          <w:rPr>
-            <w:rFonts w:ascii="Times New Roman" w:hAnsi="Times New Roman" w:cs="Times New Roman"/>
-            <w:sz w:val="21"/>
-            <w:szCs w:val="21"/>
-            <w:bdr w:val="none" w:sz="0" w:space="0" w:color="auto" w:frame="1"/>
-          </w:rPr>
-          <w:t>Lijie Wang</w:t>
-        </w:r>
-      </w:hyperlink>
-      <w:r>
-        <w:rPr>
-          <w:rFonts w:ascii="Times New Roman" w:hAnsi="Times New Roman" w:cs="Times New Roman"/>
-          <w:sz w:val="21"/>
-          <w:szCs w:val="21"/>
-          <w:bdr w:val="none" w:sz="0" w:space="0" w:color="auto" w:frame="1"/>
-        </w:rPr>
-        <w:t>,</w:t>
-      </w:r>
-      <w:r>
-        <w:rPr>
-          <w:rFonts w:ascii="Times New Roman" w:hAnsi="Times New Roman" w:cs="Times New Roman"/>
-          <w:sz w:val="21"/>
-          <w:szCs w:val="21"/>
-        </w:rPr>
-        <w:t> </w:t>
-      </w:r>
-      <w:hyperlink r:id="rId8" w:history="1">
-        <w:r>
-          <w:rPr>
-            <w:rFonts w:ascii="Times New Roman" w:hAnsi="Times New Roman" w:cs="Times New Roman"/>
-            <w:sz w:val="21"/>
-            <w:szCs w:val="21"/>
-            <w:bdr w:val="none" w:sz="0" w:space="0" w:color="auto" w:frame="1"/>
-          </w:rPr>
-          <w:t>Ling Zheng</w:t>
-        </w:r>
-      </w:hyperlink>
-      <w:r>
-        <w:rPr>
-          <w:rFonts w:ascii="Times New Roman" w:hAnsi="Times New Roman" w:cs="Times New Roman"/>
-          <w:sz w:val="21"/>
-          <w:szCs w:val="21"/>
-          <w:bdr w:val="none" w:sz="0" w:space="0" w:color="auto" w:frame="1"/>
-        </w:rPr>
-        <w:t>,</w:t>
-      </w:r>
-      <w:r>
-        <w:rPr>
-          <w:rFonts w:ascii="Times New Roman" w:hAnsi="Times New Roman" w:cs="Times New Roman"/>
-          <w:sz w:val="21"/>
-          <w:szCs w:val="21"/>
-        </w:rPr>
-        <w:t> </w:t>
-      </w:r>
-      <w:hyperlink r:id="rId9" w:history="1">
-        <w:r>
-          <w:rPr>
-            <w:rFonts w:ascii="Times New Roman" w:hAnsi="Times New Roman" w:cs="Times New Roman"/>
-            <w:sz w:val="21"/>
-            <w:szCs w:val="21"/>
-            <w:bdr w:val="none" w:sz="0" w:space="0" w:color="auto" w:frame="1"/>
-          </w:rPr>
-          <w:t>Yongjun Gao</w:t>
-        </w:r>
-      </w:hyperlink>
-      <w:r>
-        <w:rPr>
-          <w:rFonts w:ascii="Times New Roman" w:hAnsi="Times New Roman" w:cs="Times New Roman"/>
-          <w:sz w:val="21"/>
-          <w:szCs w:val="21"/>
-          <w:bdr w:val="none" w:sz="0" w:space="0" w:color="auto" w:frame="1"/>
-        </w:rPr>
-        <w:t>,</w:t>
-      </w:r>
-      <w:r>
-        <w:rPr>
-          <w:rFonts w:ascii="Times New Roman" w:hAnsi="Times New Roman" w:cs="Times New Roman"/>
-          <w:sz w:val="21"/>
-          <w:szCs w:val="21"/>
-        </w:rPr>
-        <w:t> </w:t>
-      </w:r>
-      <w:hyperlink r:id="rId10" w:history="1">
-        <w:r>
-          <w:rPr>
-            <w:rFonts w:ascii="Times New Roman" w:hAnsi="Times New Roman" w:cs="Times New Roman"/>
-            <w:sz w:val="21"/>
-            <w:szCs w:val="21"/>
-            <w:bdr w:val="none" w:sz="0" w:space="0" w:color="auto" w:frame="1"/>
-          </w:rPr>
-          <w:t>Jun Ye</w:t>
-        </w:r>
-      </w:hyperlink>
-      <w:r>
-        <w:rPr>
-          <w:rFonts w:ascii="Times New Roman" w:hAnsi="Times New Roman" w:cs="Times New Roman"/>
-          <w:sz w:val="21"/>
-          <w:szCs w:val="21"/>
-          <w:bdr w:val="none" w:sz="0" w:space="0" w:color="auto" w:frame="1"/>
-        </w:rPr>
-        <w:t>,</w:t>
-      </w:r>
-      <w:r>
-        <w:rPr>
-          <w:rFonts w:ascii="Times New Roman" w:hAnsi="Times New Roman" w:cs="Times New Roman"/>
-          <w:sz w:val="21"/>
-          <w:szCs w:val="21"/>
-        </w:rPr>
-        <w:t> </w:t>
-      </w:r>
-      <w:hyperlink r:id="rId11" w:history="1">
-        <w:r>
-          <w:rPr>
-            <w:rFonts w:ascii="Times New Roman" w:hAnsi="Times New Roman" w:cs="Times New Roman"/>
-            <w:sz w:val="21"/>
-            <w:szCs w:val="21"/>
-            <w:bdr w:val="none" w:sz="0" w:space="0" w:color="auto" w:frame="1"/>
-          </w:rPr>
-          <w:t>Feng Guo</w:t>
-        </w:r>
-      </w:hyperlink>
-      <w:r>
-        <w:rPr>
-          <w:rFonts w:ascii="Times New Roman" w:hAnsi="Times New Roman" w:cs="Times New Roman"/>
-          <w:sz w:val="21"/>
-          <w:szCs w:val="21"/>
-          <w:bdr w:val="none" w:sz="0" w:space="0" w:color="auto" w:frame="1"/>
-        </w:rPr>
-        <w:t>,</w:t>
-      </w:r>
-      <w:r>
-        <w:rPr>
-          <w:rFonts w:ascii="Times New Roman" w:hAnsi="Times New Roman" w:cs="Times New Roman"/>
-          <w:sz w:val="21"/>
-          <w:szCs w:val="21"/>
-        </w:rPr>
-        <w:t> </w:t>
-      </w:r>
-      <w:hyperlink r:id="rId12" w:history="1">
-        <w:r>
-          <w:rPr>
-            <w:rFonts w:ascii="Times New Roman" w:hAnsi="Times New Roman" w:cs="Times New Roman"/>
-            <w:sz w:val="21"/>
-            <w:szCs w:val="21"/>
-            <w:bdr w:val="none" w:sz="0" w:space="0" w:color="auto" w:frame="1"/>
-          </w:rPr>
-          <w:t>Hui Zhao</w:t>
-        </w:r>
-      </w:hyperlink>
-      <w:r>
-        <w:rPr>
-          <w:rFonts w:ascii="Times New Roman" w:hAnsi="Times New Roman" w:cs="Times New Roman"/>
-          <w:sz w:val="21"/>
-          <w:szCs w:val="21"/>
-          <w:bdr w:val="none" w:sz="0" w:space="0" w:color="auto" w:frame="1"/>
-        </w:rPr>
-        <w:t>,</w:t>
-      </w:r>
-      <w:r>
-        <w:rPr>
-          <w:rFonts w:ascii="Times New Roman" w:hAnsi="Times New Roman" w:cs="Times New Roman"/>
-          <w:sz w:val="21"/>
-          <w:szCs w:val="21"/>
-        </w:rPr>
-        <w:t> </w:t>
-      </w:r>
-      <w:hyperlink r:id="rId13" w:history="1">
-        <w:r>
-          <w:rPr>
-            <w:rFonts w:ascii="Times New Roman" w:hAnsi="Times New Roman" w:cs="Times New Roman"/>
-            <w:sz w:val="21"/>
-            <w:szCs w:val="21"/>
-            <w:bdr w:val="none" w:sz="0" w:space="0" w:color="auto" w:frame="1"/>
-          </w:rPr>
-          <w:t>Rongbao Gao</w:t>
-        </w:r>
-      </w:hyperlink>
-      <w:r>
-        <w:rPr>
-          <w:rFonts w:ascii="Times New Roman" w:hAnsi="Times New Roman" w:cs="Times New Roman"/>
-          <w:sz w:val="21"/>
-          <w:szCs w:val="21"/>
-          <w:bdr w:val="none" w:sz="0" w:space="0" w:color="auto" w:frame="1"/>
-        </w:rPr>
-        <w:t xml:space="preserve">. </w:t>
-      </w:r>
-      <w:r>
-        <w:rPr>
-          <w:rFonts w:ascii="Times New Roman" w:hAnsi="Times New Roman" w:cs="Times New Roman"/>
-          <w:sz w:val="21"/>
-          <w:szCs w:val="21"/>
-        </w:rPr>
-        <w:t xml:space="preserve">A comparative study on the clinical features of COVID-19 pneumonia to other pneumonias. </w:t>
-      </w:r>
-      <w:r>
-        <w:rPr>
-          <w:rStyle w:val="a8"/>
-          <w:rFonts w:ascii="Times New Roman" w:hAnsi="Times New Roman" w:cs="Times New Roman"/>
-          <w:i w:val="0"/>
-          <w:color w:val="24292E"/>
-          <w:sz w:val="21"/>
-          <w:szCs w:val="21"/>
-          <w:shd w:val="clear" w:color="auto" w:fill="FFFFFF"/>
-        </w:rPr>
-        <w:t>Clinical infectious diseases</w:t>
-      </w:r>
-      <w:r>
-        <w:rPr>
-          <w:rStyle w:val="a8"/>
-          <w:rFonts w:ascii="Times New Roman" w:hAnsi="Times New Roman" w:cs="Times New Roman"/>
-          <w:i w:val="0"/>
-          <w:color w:val="24292E"/>
-          <w:sz w:val="21"/>
-          <w:szCs w:val="21"/>
-          <w:shd w:val="clear" w:color="auto" w:fill="FFFFFF"/>
-        </w:rPr>
-        <w:t>, ciaa247</w:t>
-      </w:r>
-      <w:r>
-        <w:rPr>
-          <w:rStyle w:val="a8"/>
-          <w:rFonts w:ascii="Times New Roman" w:hAnsi="Times New Roman" w:cs="Times New Roman"/>
-          <w:i w:val="0"/>
-          <w:color w:val="24292E"/>
-          <w:sz w:val="21"/>
-          <w:szCs w:val="21"/>
-          <w:shd w:val="clear" w:color="auto" w:fill="FFFFFF"/>
-        </w:rPr>
-        <w:t>. 2020</w:t>
+          <w:sz w:val="20"/>
+          <w:szCs w:val="20"/>
+          <w:shd w:val="clear" w:color="auto" w:fill="FFFFFF"/>
+        </w:rPr>
+        <w:t>Zhang L, Shen F, Chen F, et al. Origin and evolution of the 2019 novel coronavirus[J]. Clinical Infectious Diseases, 2020.</w:t>
       </w:r>
       <w:bookmarkEnd w:id="16"/>
     </w:p>
@@ -5793,19 +6809,21 @@
         <w:ind w:firstLineChars="0"/>
         <w:jc w:val="both"/>
         <w:rPr>
-          <w:rFonts w:ascii="Times New Roman" w:hAnsi="Times New Roman" w:cs="Times New Roman" w:hint="eastAsia"/>
+          <w:rFonts w:ascii="Times New Roman" w:hAnsi="Times New Roman" w:cs="Times New Roman"/>
+          <w:sz w:val="21"/>
+          <w:szCs w:val="21"/>
         </w:rPr>
       </w:pPr>
-      <w:bookmarkStart w:id="17" w:name="_Ref35035420"/>
+      <w:bookmarkStart w:id="17" w:name="_Ref35035456"/>
       <w:r>
         <w:rPr>
           <w:rFonts w:ascii="Times New Roman" w:hAnsi="Times New Roman" w:cs="Times New Roman"/>
           <w:color w:val="222222"/>
-          <w:sz w:val="20"/>
-          <w:szCs w:val="20"/>
-          <w:shd w:val="clear" w:color="auto" w:fill="FFFFFF"/>
-        </w:rPr>
-        <w:t>Zhang L, Shen F, Chen F, et al. Origin and evolution of the 2019 novel coronavirus[J]. Clinical Infectious Diseases, 2020.</w:t>
+          <w:sz w:val="21"/>
+          <w:szCs w:val="21"/>
+          <w:shd w:val="clear" w:color="auto" w:fill="FFFFFF"/>
+        </w:rPr>
+        <w:t>Lei J, Li J, Li X, et al. CT imaging of the 2019 novel coronavirus (2019-nCoV) pneumonia[J]. Radiology, 2020: 200236.</w:t>
       </w:r>
       <w:bookmarkEnd w:id="17"/>
     </w:p>
@@ -5824,18 +6842,120 @@
           <w:szCs w:val="21"/>
         </w:rPr>
       </w:pPr>
-      <w:bookmarkStart w:id="18" w:name="_Ref35035456"/>
-      <w:r>
-        <w:rPr>
-          <w:rFonts w:ascii="Times New Roman" w:hAnsi="Times New Roman" w:cs="Times New Roman"/>
-          <w:color w:val="222222"/>
-          <w:sz w:val="21"/>
-          <w:szCs w:val="21"/>
-          <w:shd w:val="clear" w:color="auto" w:fill="FFFFFF"/>
-        </w:rPr>
-        <w:t>Lei J, Li J, Li X, et al. CT imaging of the 2019 novel coronavirus (2019-nCoV) pneumonia[J]. Radiology, 2020: 200236.</w:t>
-      </w:r>
-      <w:bookmarkEnd w:id="18"/>
+      <w:r>
+        <w:rPr>
+          <w:rFonts w:ascii="Times New Roman" w:hAnsi="Times New Roman" w:cs="Times New Roman"/>
+          <w:color w:val="333333"/>
+          <w:sz w:val="21"/>
+          <w:szCs w:val="21"/>
+          <w:shd w:val="clear" w:color="auto" w:fill="FCFCFC"/>
+        </w:rPr>
+        <w:t>Xu, X., Yu, C., Zhang, L. </w:t>
+      </w:r>
+      <w:r>
+        <w:rPr>
+          <w:rFonts w:ascii="Times New Roman" w:hAnsi="Times New Roman" w:cs="Times New Roman"/>
+          <w:i/>
+          <w:iCs/>
+          <w:color w:val="333333"/>
+          <w:sz w:val="21"/>
+          <w:szCs w:val="21"/>
+          <w:shd w:val="clear" w:color="auto" w:fill="FCFCFC"/>
+        </w:rPr>
+        <w:t>et al.</w:t>
+      </w:r>
+      <w:r>
+        <w:rPr>
+          <w:rFonts w:ascii="Times New Roman" w:hAnsi="Times New Roman" w:cs="Times New Roman"/>
+          <w:color w:val="333333"/>
+          <w:sz w:val="21"/>
+          <w:szCs w:val="21"/>
+          <w:shd w:val="clear" w:color="auto" w:fill="FCFCFC"/>
+        </w:rPr>
+        <w:t> Imaging features of 2019 novel coronavirus pneumonia. </w:t>
+      </w:r>
+      <w:proofErr w:type="spellStart"/>
+      <w:r>
+        <w:rPr>
+          <w:rFonts w:ascii="Times New Roman" w:hAnsi="Times New Roman" w:cs="Times New Roman"/>
+          <w:iCs/>
+          <w:color w:val="333333"/>
+          <w:sz w:val="21"/>
+          <w:szCs w:val="21"/>
+          <w:shd w:val="clear" w:color="auto" w:fill="FCFCFC"/>
+        </w:rPr>
+        <w:t>Eur</w:t>
+      </w:r>
+      <w:proofErr w:type="spellEnd"/>
+      <w:r>
+        <w:rPr>
+          <w:rFonts w:ascii="Times New Roman" w:hAnsi="Times New Roman" w:cs="Times New Roman"/>
+          <w:iCs/>
+          <w:color w:val="333333"/>
+          <w:sz w:val="21"/>
+          <w:szCs w:val="21"/>
+          <w:shd w:val="clear" w:color="auto" w:fill="FCFCFC"/>
+        </w:rPr>
+        <w:t xml:space="preserve"> J </w:t>
+      </w:r>
+      <w:proofErr w:type="spellStart"/>
+      <w:r>
+        <w:rPr>
+          <w:rFonts w:ascii="Times New Roman" w:hAnsi="Times New Roman" w:cs="Times New Roman"/>
+          <w:iCs/>
+          <w:color w:val="333333"/>
+          <w:sz w:val="21"/>
+          <w:szCs w:val="21"/>
+          <w:shd w:val="clear" w:color="auto" w:fill="FCFCFC"/>
+        </w:rPr>
+        <w:t>Nucl</w:t>
+      </w:r>
+      <w:proofErr w:type="spellEnd"/>
+      <w:r>
+        <w:rPr>
+          <w:rFonts w:ascii="Times New Roman" w:hAnsi="Times New Roman" w:cs="Times New Roman"/>
+          <w:iCs/>
+          <w:color w:val="333333"/>
+          <w:sz w:val="21"/>
+          <w:szCs w:val="21"/>
+          <w:shd w:val="clear" w:color="auto" w:fill="FCFCFC"/>
+        </w:rPr>
+        <w:t xml:space="preserve"> Med </w:t>
+      </w:r>
+      <w:proofErr w:type="spellStart"/>
+      <w:r>
+        <w:rPr>
+          <w:rFonts w:ascii="Times New Roman" w:hAnsi="Times New Roman" w:cs="Times New Roman"/>
+          <w:iCs/>
+          <w:color w:val="333333"/>
+          <w:sz w:val="21"/>
+          <w:szCs w:val="21"/>
+          <w:shd w:val="clear" w:color="auto" w:fill="FCFCFC"/>
+        </w:rPr>
+        <w:t>Mol</w:t>
+      </w:r>
+      <w:proofErr w:type="spellEnd"/>
+      <w:r>
+        <w:rPr>
+          <w:rFonts w:ascii="Times New Roman" w:hAnsi="Times New Roman" w:cs="Times New Roman"/>
+          <w:iCs/>
+          <w:color w:val="333333"/>
+          <w:sz w:val="21"/>
+          <w:szCs w:val="21"/>
+          <w:shd w:val="clear" w:color="auto" w:fill="FCFCFC"/>
+        </w:rPr>
+        <w:t xml:space="preserve"> Imaging</w:t>
+      </w:r>
+      <w:r>
+        <w:rPr>
+          <w:rFonts w:ascii="Times New Roman" w:hAnsi="Times New Roman" w:cs="Times New Roman"/>
+          <w:color w:val="333333"/>
+          <w:sz w:val="21"/>
+          <w:szCs w:val="21"/>
+          <w:shd w:val="clear" w:color="auto" w:fill="FCFCFC"/>
+        </w:rPr>
+        <w:t> (2020)</w:t>
+      </w:r>
     </w:p>
     <w:p>
       <w:pPr>
@@ -5855,55 +6975,32 @@
       <w:r>
         <w:rPr>
           <w:rFonts w:ascii="Times New Roman" w:hAnsi="Times New Roman" w:cs="Times New Roman"/>
-          <w:color w:val="333333"/>
-          <w:sz w:val="21"/>
-          <w:szCs w:val="21"/>
-          <w:shd w:val="clear" w:color="auto" w:fill="FCFCFC"/>
-        </w:rPr>
-        <w:t>Xu, X., Yu, C., Zhang, L. </w:t>
-      </w:r>
-      <w:r>
-        <w:rPr>
-          <w:rFonts w:ascii="Times New Roman" w:hAnsi="Times New Roman" w:cs="Times New Roman"/>
-          <w:i/>
-          <w:iCs/>
-          <w:color w:val="333333"/>
-          <w:sz w:val="21"/>
-          <w:szCs w:val="21"/>
-          <w:shd w:val="clear" w:color="auto" w:fill="FCFCFC"/>
-        </w:rPr>
-        <w:t>et al.</w:t>
-      </w:r>
-      <w:r>
-        <w:rPr>
-          <w:rFonts w:ascii="Times New Roman" w:hAnsi="Times New Roman" w:cs="Times New Roman"/>
-          <w:color w:val="333333"/>
-          <w:sz w:val="21"/>
-          <w:szCs w:val="21"/>
-          <w:shd w:val="clear" w:color="auto" w:fill="FCFCFC"/>
-        </w:rPr>
-        <w:t> Imaging features of 2019 novel coronavirus pneumonia. </w:t>
-      </w:r>
-      <w:r>
-        <w:rPr>
-          <w:rFonts w:ascii="Times New Roman" w:hAnsi="Times New Roman" w:cs="Times New Roman"/>
-          <w:iCs/>
-          <w:color w:val="333333"/>
-          <w:sz w:val="21"/>
-          <w:szCs w:val="21"/>
-          <w:shd w:val="clear" w:color="auto" w:fill="FCFCFC"/>
-        </w:rPr>
-        <w:t>Eur J Nucl Med Mol Imaging</w:t>
-      </w:r>
-      <w:r>
-        <w:rPr>
-          <w:rFonts w:ascii="Times New Roman" w:hAnsi="Times New Roman" w:cs="Times New Roman"/>
-          <w:color w:val="333333"/>
-          <w:sz w:val="21"/>
-          <w:szCs w:val="21"/>
-          <w:shd w:val="clear" w:color="auto" w:fill="FCFCFC"/>
-        </w:rPr>
-        <w:t> (2020)</w:t>
+          <w:color w:val="222222"/>
+          <w:sz w:val="21"/>
+          <w:szCs w:val="21"/>
+          <w:shd w:val="clear" w:color="auto" w:fill="FFFFFF"/>
+        </w:rPr>
+        <w:t>Han Y, Yang H. The transmission and diagnosis of 2019 novel coronavirus infection disease (COVID</w:t>
+      </w:r>
+      <w:r>
+        <w:rPr>
+          <w:rFonts w:ascii="Cambria Math" w:hAnsi="Cambria Math" w:cs="Cambria Math"/>
+          <w:color w:val="222222"/>
+          <w:sz w:val="21"/>
+          <w:szCs w:val="21"/>
+          <w:shd w:val="clear" w:color="auto" w:fill="FFFFFF"/>
+        </w:rPr>
+        <w:t>‐</w:t>
+      </w:r>
+      <w:r>
+        <w:rPr>
+          <w:rFonts w:ascii="Times New Roman" w:hAnsi="Times New Roman" w:cs="Times New Roman"/>
+          <w:color w:val="222222"/>
+          <w:sz w:val="21"/>
+          <w:szCs w:val="21"/>
+          <w:shd w:val="clear" w:color="auto" w:fill="FFFFFF"/>
+        </w:rPr>
+        <w:t>19): A Chinese perspective[J]. Journal of Medical Virology, 2020.</w:t>
       </w:r>
     </w:p>
     <w:p>
@@ -5916,11 +7013,12 @@
         <w:ind w:firstLineChars="0"/>
         <w:jc w:val="both"/>
         <w:rPr>
-          <w:rFonts w:ascii="Times New Roman" w:hAnsi="Times New Roman" w:cs="Times New Roman"/>
+          <w:rFonts w:ascii="Times New Roman" w:hAnsi="Times New Roman" w:cs="Times New Roman" w:hint="eastAsia"/>
           <w:sz w:val="21"/>
           <w:szCs w:val="21"/>
         </w:rPr>
       </w:pPr>
+      <w:bookmarkStart w:id="18" w:name="_Ref35035518"/>
       <w:r>
         <w:rPr>
           <w:rFonts w:ascii="Times New Roman" w:hAnsi="Times New Roman" w:cs="Times New Roman"/>
@@ -5929,56 +7027,9 @@
           <w:szCs w:val="21"/>
           <w:shd w:val="clear" w:color="auto" w:fill="FFFFFF"/>
         </w:rPr>
-        <w:t>Han Y, Yang H. The transmission and diagnosis of 2019 novel coronavirus infection disease (COVID</w:t>
-      </w:r>
-      <w:r>
-        <w:rPr>
-          <w:rFonts w:ascii="Cambria Math" w:hAnsi="Cambria Math" w:cs="Cambria Math"/>
-          <w:color w:val="222222"/>
-          <w:sz w:val="21"/>
-          <w:szCs w:val="21"/>
-          <w:shd w:val="clear" w:color="auto" w:fill="FFFFFF"/>
-        </w:rPr>
-        <w:t>‐</w:t>
-      </w:r>
-      <w:r>
-        <w:rPr>
-          <w:rFonts w:ascii="Times New Roman" w:hAnsi="Times New Roman" w:cs="Times New Roman"/>
-          <w:color w:val="222222"/>
-          <w:sz w:val="21"/>
-          <w:szCs w:val="21"/>
-          <w:shd w:val="clear" w:color="auto" w:fill="FFFFFF"/>
-        </w:rPr>
-        <w:t>19): A Chinese perspective[J]. Journal of Medical Virology, 2020.</w:t>
-      </w:r>
-    </w:p>
-    <w:p>
-      <w:pPr>
-        <w:pStyle w:val="a7"/>
-        <w:numPr>
-          <w:ilvl w:val="0"/>
-          <w:numId w:val="1"/>
-        </w:numPr>
-        <w:ind w:firstLineChars="0"/>
-        <w:jc w:val="both"/>
-        <w:rPr>
-          <w:rFonts w:ascii="Times New Roman" w:hAnsi="Times New Roman" w:cs="Times New Roman" w:hint="eastAsia"/>
-          <w:sz w:val="21"/>
-          <w:szCs w:val="21"/>
-        </w:rPr>
-      </w:pPr>
-      <w:bookmarkStart w:id="19" w:name="_Ref35035518"/>
-      <w:r>
-        <w:rPr>
-          <w:rFonts w:ascii="Times New Roman" w:hAnsi="Times New Roman" w:cs="Times New Roman"/>
-          <w:color w:val="222222"/>
-          <w:sz w:val="21"/>
-          <w:szCs w:val="21"/>
-          <w:shd w:val="clear" w:color="auto" w:fill="FFFFFF"/>
-        </w:rPr>
         <w:t>Zhang C, Shi L, Wang F S. Liver injury in COVID-19: management and challenges[J]. The Lancet Gastroenterology &amp; Hepatology, 2020.</w:t>
       </w:r>
-      <w:bookmarkEnd w:id="19"/>
+      <w:bookmarkEnd w:id="18"/>
     </w:p>
     <w:sectPr>
       <w:pgSz w:w="11900" w:h="16840"/>
@@ -6943,7 +7994,7 @@
 </file>
 
 <file path=customXml/itemProps1.xml><?xml version="1.0" encoding="utf-8"?>
-<ds:datastoreItem xmlns:ds="http://schemas.openxmlformats.org/officeDocument/2006/customXml" ds:itemID="{2B04DE7A-6C20-0845-B978-2D8CE8FEC7FE}">
+<ds:datastoreItem xmlns:ds="http://schemas.openxmlformats.org/officeDocument/2006/customXml" ds:itemID="{4139179C-C2B6-1742-8470-4E555625190D}">
   <ds:schemaRefs>
     <ds:schemaRef ds:uri="http://schemas.openxmlformats.org/officeDocument/2006/bibliography"/>
   </ds:schemaRefs>

</xml_diff>